<commit_message>
Update Software Development Plan_1753093.docx
</commit_message>
<xml_diff>
--- a/Documentation/Software Development Plan_1753093.docx
+++ b/Documentation/Software Development Plan_1753093.docx
@@ -7,22 +7,42 @@
         <w:pStyle w:val="Title"/>
         <w:jc w:val="right"/>
       </w:pPr>
-      <w:fldSimple w:instr=" SUBJECT  \* MERGEFORMAT ">
-        <w:r>
-          <w:t>&lt;Project Name&gt;</w:t>
-        </w:r>
-      </w:fldSimple>
+      <w:r>
+        <w:fldChar w:fldCharType="begin"/>
+      </w:r>
+      <w:r>
+        <w:instrText xml:space="preserve"> SUBJECT  \* MERGEFORMAT </w:instrText>
+      </w:r>
+      <w:r>
+        <w:fldChar w:fldCharType="separate"/>
+      </w:r>
+      <w:r>
+        <w:t>&lt;Project Name&gt;</w:t>
+      </w:r>
+      <w:r>
+        <w:fldChar w:fldCharType="end"/>
+      </w:r>
     </w:p>
     <w:p>
       <w:pPr>
         <w:pStyle w:val="Title"/>
         <w:jc w:val="right"/>
       </w:pPr>
-      <w:fldSimple w:instr=" TITLE  \* MERGEFORMAT ">
-        <w:r>
-          <w:t>Software Development Plan (Small Project)</w:t>
-        </w:r>
-      </w:fldSimple>
+      <w:r>
+        <w:fldChar w:fldCharType="begin"/>
+      </w:r>
+      <w:r>
+        <w:instrText xml:space="preserve"> TITLE  \* MERGEFORMAT </w:instrText>
+      </w:r>
+      <w:r>
+        <w:fldChar w:fldCharType="separate"/>
+      </w:r>
+      <w:r>
+        <w:t>Software Development Plan (Small Project)</w:t>
+      </w:r>
+      <w:r>
+        <w:fldChar w:fldCharType="end"/>
+      </w:r>
     </w:p>
     <w:p>
       <w:pPr>
@@ -53,7 +73,15 @@
         <w:pStyle w:val="InfoBlue"/>
       </w:pPr>
       <w:r>
-        <w:t>[Note: The following template is provided for use with the Rational Unified Process. Text enclosed in square brackets and displayed in blue italics (style=InfoBlue) is included to provide guidance to the author and should be deleted before publishing the document. A paragraph entered following this style will automatically be set to normal (style=Body Text).]</w:t>
+        <w:t>[Note: The following template is provided for use with the Rational Unified Process. Text enclosed in square brackets and displayed in blue italics (style=</w:t>
+      </w:r>
+      <w:proofErr w:type="spellStart"/>
+      <w:r>
+        <w:t>InfoBlue</w:t>
+      </w:r>
+      <w:proofErr w:type="spellEnd"/>
+      <w:r>
+        <w:t>) is included to provide guidance to the author and should be deleted before publishing the document. A paragraph entered following this style will automatically be set to normal (style=Body Text).]</w:t>
       </w:r>
     </w:p>
     <w:p>
@@ -111,12 +139,6 @@
         <w:gridCol w:w="2304"/>
       </w:tblGrid>
       <w:tr>
-        <w:tblPrEx>
-          <w:tblCellMar>
-            <w:top w:w="0" w:type="dxa"/>
-            <w:bottom w:w="0" w:type="dxa"/>
-          </w:tblCellMar>
-        </w:tblPrEx>
         <w:tc>
           <w:tcPr>
             <w:tcW w:w="2304" w:type="dxa"/>
@@ -199,12 +221,6 @@
         </w:tc>
       </w:tr>
       <w:tr>
-        <w:tblPrEx>
-          <w:tblCellMar>
-            <w:top w:w="0" w:type="dxa"/>
-            <w:bottom w:w="0" w:type="dxa"/>
-          </w:tblCellMar>
-        </w:tblPrEx>
         <w:tc>
           <w:tcPr>
             <w:tcW w:w="2304" w:type="dxa"/>
@@ -214,7 +230,15 @@
               <w:pStyle w:val="Tabletext"/>
             </w:pPr>
             <w:r>
-              <w:t>&lt;dd/mmm/yy&gt;</w:t>
+              <w:t>&lt;dd/mmm/</w:t>
+            </w:r>
+            <w:proofErr w:type="spellStart"/>
+            <w:r>
+              <w:t>yy</w:t>
+            </w:r>
+            <w:proofErr w:type="spellEnd"/>
+            <w:r>
+              <w:t>&gt;</w:t>
             </w:r>
           </w:p>
         </w:tc>
@@ -227,7 +251,15 @@
               <w:pStyle w:val="Tabletext"/>
             </w:pPr>
             <w:r>
-              <w:t>&lt;x.x&gt;</w:t>
+              <w:t>&lt;</w:t>
+            </w:r>
+            <w:proofErr w:type="spellStart"/>
+            <w:r>
+              <w:t>x.x</w:t>
+            </w:r>
+            <w:proofErr w:type="spellEnd"/>
+            <w:r>
+              <w:t>&gt;</w:t>
             </w:r>
           </w:p>
         </w:tc>
@@ -259,12 +291,6 @@
         </w:tc>
       </w:tr>
       <w:tr>
-        <w:tblPrEx>
-          <w:tblCellMar>
-            <w:top w:w="0" w:type="dxa"/>
-            <w:bottom w:w="0" w:type="dxa"/>
-          </w:tblCellMar>
-        </w:tblPrEx>
         <w:tc>
           <w:tcPr>
             <w:tcW w:w="2304" w:type="dxa"/>
@@ -307,12 +333,6 @@
         </w:tc>
       </w:tr>
       <w:tr>
-        <w:tblPrEx>
-          <w:tblCellMar>
-            <w:top w:w="0" w:type="dxa"/>
-            <w:bottom w:w="0" w:type="dxa"/>
-          </w:tblCellMar>
-        </w:tblPrEx>
         <w:tc>
           <w:tcPr>
             <w:tcW w:w="2304" w:type="dxa"/>
@@ -355,12 +375,6 @@
         </w:tc>
       </w:tr>
       <w:tr>
-        <w:tblPrEx>
-          <w:tblCellMar>
-            <w:top w:w="0" w:type="dxa"/>
-            <w:bottom w:w="0" w:type="dxa"/>
-          </w:tblCellMar>
-        </w:tblPrEx>
         <w:tc>
           <w:tcPr>
             <w:tcW w:w="2304" w:type="dxa"/>
@@ -428,7 +442,6 @@
           <w:bCs w:val="0"/>
           <w:noProof/>
           <w:sz w:val="24"/>
-          <w:lang/>
         </w:rPr>
       </w:pPr>
       <w:r>
@@ -466,7 +479,6 @@
             <w:bCs w:val="0"/>
             <w:noProof/>
             <w:sz w:val="24"/>
-            <w:lang/>
           </w:rPr>
           <w:tab/>
         </w:r>
@@ -501,6 +513,7 @@
         <w:r>
           <w:rPr>
             <w:noProof/>
+            <w:webHidden/>
           </w:rPr>
         </w:r>
         <w:r>
@@ -538,7 +551,6 @@
           <w:iCs w:val="0"/>
           <w:noProof/>
           <w:sz w:val="24"/>
-          <w:lang/>
         </w:rPr>
       </w:pPr>
       <w:hyperlink w:anchor="_Toc307271012" w:history="1">
@@ -555,7 +567,6 @@
             <w:iCs w:val="0"/>
             <w:noProof/>
             <w:sz w:val="24"/>
-            <w:lang/>
           </w:rPr>
           <w:tab/>
         </w:r>
@@ -590,6 +601,7 @@
         <w:r>
           <w:rPr>
             <w:noProof/>
+            <w:webHidden/>
           </w:rPr>
         </w:r>
         <w:r>
@@ -627,7 +639,6 @@
           <w:iCs w:val="0"/>
           <w:noProof/>
           <w:sz w:val="24"/>
-          <w:lang/>
         </w:rPr>
       </w:pPr>
       <w:hyperlink w:anchor="_Toc307271013" w:history="1">
@@ -644,7 +655,6 @@
             <w:iCs w:val="0"/>
             <w:noProof/>
             <w:sz w:val="24"/>
-            <w:lang/>
           </w:rPr>
           <w:tab/>
         </w:r>
@@ -679,6 +689,7 @@
         <w:r>
           <w:rPr>
             <w:noProof/>
+            <w:webHidden/>
           </w:rPr>
         </w:r>
         <w:r>
@@ -716,7 +727,6 @@
           <w:iCs w:val="0"/>
           <w:noProof/>
           <w:sz w:val="24"/>
-          <w:lang/>
         </w:rPr>
       </w:pPr>
       <w:hyperlink w:anchor="_Toc307271014" w:history="1">
@@ -733,7 +743,6 @@
             <w:iCs w:val="0"/>
             <w:noProof/>
             <w:sz w:val="24"/>
-            <w:lang/>
           </w:rPr>
           <w:tab/>
         </w:r>
@@ -768,6 +777,7 @@
         <w:r>
           <w:rPr>
             <w:noProof/>
+            <w:webHidden/>
           </w:rPr>
         </w:r>
         <w:r>
@@ -805,7 +815,6 @@
           <w:bCs w:val="0"/>
           <w:noProof/>
           <w:sz w:val="24"/>
-          <w:lang/>
         </w:rPr>
       </w:pPr>
       <w:hyperlink w:anchor="_Toc307271015" w:history="1">
@@ -822,7 +831,6 @@
             <w:bCs w:val="0"/>
             <w:noProof/>
             <w:sz w:val="24"/>
-            <w:lang/>
           </w:rPr>
           <w:tab/>
         </w:r>
@@ -857,6 +865,7 @@
         <w:r>
           <w:rPr>
             <w:noProof/>
+            <w:webHidden/>
           </w:rPr>
         </w:r>
         <w:r>
@@ -894,7 +903,6 @@
           <w:iCs w:val="0"/>
           <w:noProof/>
           <w:sz w:val="24"/>
-          <w:lang/>
         </w:rPr>
       </w:pPr>
       <w:hyperlink w:anchor="_Toc307271016" w:history="1">
@@ -911,7 +919,6 @@
             <w:iCs w:val="0"/>
             <w:noProof/>
             <w:sz w:val="24"/>
-            <w:lang/>
           </w:rPr>
           <w:tab/>
         </w:r>
@@ -946,6 +953,7 @@
         <w:r>
           <w:rPr>
             <w:noProof/>
+            <w:webHidden/>
           </w:rPr>
         </w:r>
         <w:r>
@@ -983,7 +991,6 @@
           <w:iCs w:val="0"/>
           <w:noProof/>
           <w:sz w:val="24"/>
-          <w:lang/>
         </w:rPr>
       </w:pPr>
       <w:hyperlink w:anchor="_Toc307271017" w:history="1">
@@ -1000,7 +1007,6 @@
             <w:iCs w:val="0"/>
             <w:noProof/>
             <w:sz w:val="24"/>
-            <w:lang/>
           </w:rPr>
           <w:tab/>
         </w:r>
@@ -1035,6 +1041,7 @@
         <w:r>
           <w:rPr>
             <w:noProof/>
+            <w:webHidden/>
           </w:rPr>
         </w:r>
         <w:r>
@@ -1072,7 +1079,6 @@
           <w:iCs w:val="0"/>
           <w:noProof/>
           <w:sz w:val="24"/>
-          <w:lang/>
         </w:rPr>
       </w:pPr>
       <w:hyperlink w:anchor="_Toc307271018" w:history="1">
@@ -1089,7 +1095,6 @@
             <w:iCs w:val="0"/>
             <w:noProof/>
             <w:sz w:val="24"/>
-            <w:lang/>
           </w:rPr>
           <w:tab/>
         </w:r>
@@ -1124,6 +1129,7 @@
         <w:r>
           <w:rPr>
             <w:noProof/>
+            <w:webHidden/>
           </w:rPr>
         </w:r>
         <w:r>
@@ -1161,7 +1167,6 @@
           <w:bCs w:val="0"/>
           <w:noProof/>
           <w:sz w:val="24"/>
-          <w:lang/>
         </w:rPr>
       </w:pPr>
       <w:hyperlink w:anchor="_Toc307271019" w:history="1">
@@ -1178,7 +1183,6 @@
             <w:bCs w:val="0"/>
             <w:noProof/>
             <w:sz w:val="24"/>
-            <w:lang/>
           </w:rPr>
           <w:tab/>
         </w:r>
@@ -1213,6 +1217,7 @@
         <w:r>
           <w:rPr>
             <w:noProof/>
+            <w:webHidden/>
           </w:rPr>
         </w:r>
         <w:r>
@@ -1250,7 +1255,6 @@
           <w:iCs w:val="0"/>
           <w:noProof/>
           <w:sz w:val="24"/>
-          <w:lang/>
         </w:rPr>
       </w:pPr>
       <w:hyperlink w:anchor="_Toc307271020" w:history="1">
@@ -1267,7 +1271,6 @@
             <w:iCs w:val="0"/>
             <w:noProof/>
             <w:sz w:val="24"/>
-            <w:lang/>
           </w:rPr>
           <w:tab/>
         </w:r>
@@ -1302,6 +1305,7 @@
         <w:r>
           <w:rPr>
             <w:noProof/>
+            <w:webHidden/>
           </w:rPr>
         </w:r>
         <w:r>
@@ -1339,7 +1343,6 @@
           <w:iCs w:val="0"/>
           <w:noProof/>
           <w:sz w:val="24"/>
-          <w:lang/>
         </w:rPr>
       </w:pPr>
       <w:hyperlink w:anchor="_Toc307271021" w:history="1">
@@ -1356,7 +1359,6 @@
             <w:iCs w:val="0"/>
             <w:noProof/>
             <w:sz w:val="24"/>
-            <w:lang/>
           </w:rPr>
           <w:tab/>
         </w:r>
@@ -1391,6 +1393,7 @@
         <w:r>
           <w:rPr>
             <w:noProof/>
+            <w:webHidden/>
           </w:rPr>
         </w:r>
         <w:r>
@@ -1428,7 +1431,6 @@
           <w:bCs w:val="0"/>
           <w:noProof/>
           <w:sz w:val="24"/>
-          <w:lang/>
         </w:rPr>
       </w:pPr>
       <w:hyperlink w:anchor="_Toc307271022" w:history="1">
@@ -1445,7 +1447,6 @@
             <w:bCs w:val="0"/>
             <w:noProof/>
             <w:sz w:val="24"/>
-            <w:lang/>
           </w:rPr>
           <w:tab/>
         </w:r>
@@ -1480,6 +1481,7 @@
         <w:r>
           <w:rPr>
             <w:noProof/>
+            <w:webHidden/>
           </w:rPr>
         </w:r>
         <w:r>
@@ -1517,7 +1519,6 @@
           <w:iCs w:val="0"/>
           <w:noProof/>
           <w:sz w:val="24"/>
-          <w:lang/>
         </w:rPr>
       </w:pPr>
       <w:hyperlink w:anchor="_Toc307271023" w:history="1">
@@ -1534,7 +1535,6 @@
             <w:iCs w:val="0"/>
             <w:noProof/>
             <w:sz w:val="24"/>
-            <w:lang/>
           </w:rPr>
           <w:tab/>
         </w:r>
@@ -1569,6 +1569,7 @@
         <w:r>
           <w:rPr>
             <w:noProof/>
+            <w:webHidden/>
           </w:rPr>
         </w:r>
         <w:r>
@@ -1606,7 +1607,6 @@
           <w:iCs w:val="0"/>
           <w:noProof/>
           <w:sz w:val="24"/>
-          <w:lang/>
         </w:rPr>
       </w:pPr>
       <w:hyperlink w:anchor="_Toc307271024" w:history="1">
@@ -1623,7 +1623,6 @@
             <w:iCs w:val="0"/>
             <w:noProof/>
             <w:sz w:val="24"/>
-            <w:lang/>
           </w:rPr>
           <w:tab/>
         </w:r>
@@ -1658,6 +1657,7 @@
         <w:r>
           <w:rPr>
             <w:noProof/>
+            <w:webHidden/>
           </w:rPr>
         </w:r>
         <w:r>
@@ -1693,7 +1693,6 @@
         <w:rPr>
           <w:noProof/>
           <w:sz w:val="24"/>
-          <w:lang/>
         </w:rPr>
       </w:pPr>
       <w:hyperlink w:anchor="_Toc307271025" w:history="1">
@@ -1708,7 +1707,6 @@
           <w:rPr>
             <w:noProof/>
             <w:sz w:val="24"/>
-            <w:lang/>
           </w:rPr>
           <w:tab/>
         </w:r>
@@ -1743,6 +1741,7 @@
         <w:r>
           <w:rPr>
             <w:noProof/>
+            <w:webHidden/>
           </w:rPr>
         </w:r>
         <w:r>
@@ -1778,7 +1777,6 @@
         <w:rPr>
           <w:noProof/>
           <w:sz w:val="24"/>
-          <w:lang/>
         </w:rPr>
       </w:pPr>
       <w:hyperlink w:anchor="_Toc307271026" w:history="1">
@@ -1793,7 +1791,6 @@
           <w:rPr>
             <w:noProof/>
             <w:sz w:val="24"/>
-            <w:lang/>
           </w:rPr>
           <w:tab/>
         </w:r>
@@ -1828,6 +1825,7 @@
         <w:r>
           <w:rPr>
             <w:noProof/>
+            <w:webHidden/>
           </w:rPr>
         </w:r>
         <w:r>
@@ -1863,7 +1861,6 @@
         <w:rPr>
           <w:noProof/>
           <w:sz w:val="24"/>
-          <w:lang/>
         </w:rPr>
       </w:pPr>
       <w:hyperlink w:anchor="_Toc307271027" w:history="1">
@@ -1878,7 +1875,6 @@
           <w:rPr>
             <w:noProof/>
             <w:sz w:val="24"/>
-            <w:lang/>
           </w:rPr>
           <w:tab/>
         </w:r>
@@ -1913,6 +1909,7 @@
         <w:r>
           <w:rPr>
             <w:noProof/>
+            <w:webHidden/>
           </w:rPr>
         </w:r>
         <w:r>
@@ -1948,7 +1945,6 @@
         <w:rPr>
           <w:noProof/>
           <w:sz w:val="24"/>
-          <w:lang/>
         </w:rPr>
       </w:pPr>
       <w:hyperlink w:anchor="_Toc307271028" w:history="1">
@@ -1963,7 +1959,6 @@
           <w:rPr>
             <w:noProof/>
             <w:sz w:val="24"/>
-            <w:lang/>
           </w:rPr>
           <w:tab/>
         </w:r>
@@ -1998,6 +1993,7 @@
         <w:r>
           <w:rPr>
             <w:noProof/>
+            <w:webHidden/>
           </w:rPr>
         </w:r>
         <w:r>
@@ -2033,7 +2029,6 @@
         <w:rPr>
           <w:noProof/>
           <w:sz w:val="24"/>
-          <w:lang/>
         </w:rPr>
       </w:pPr>
       <w:hyperlink w:anchor="_Toc307271029" w:history="1">
@@ -2048,7 +2043,6 @@
           <w:rPr>
             <w:noProof/>
             <w:sz w:val="24"/>
-            <w:lang/>
           </w:rPr>
           <w:tab/>
         </w:r>
@@ -2083,6 +2077,7 @@
         <w:r>
           <w:rPr>
             <w:noProof/>
+            <w:webHidden/>
           </w:rPr>
         </w:r>
         <w:r>
@@ -2120,7 +2115,6 @@
           <w:iCs w:val="0"/>
           <w:noProof/>
           <w:sz w:val="24"/>
-          <w:lang/>
         </w:rPr>
       </w:pPr>
       <w:hyperlink w:anchor="_Toc307271030" w:history="1">
@@ -2137,7 +2131,6 @@
             <w:iCs w:val="0"/>
             <w:noProof/>
             <w:sz w:val="24"/>
-            <w:lang/>
           </w:rPr>
           <w:tab/>
         </w:r>
@@ -2172,6 +2165,7 @@
         <w:r>
           <w:rPr>
             <w:noProof/>
+            <w:webHidden/>
           </w:rPr>
         </w:r>
         <w:r>
@@ -2207,7 +2201,6 @@
         <w:rPr>
           <w:noProof/>
           <w:sz w:val="24"/>
-          <w:lang/>
         </w:rPr>
       </w:pPr>
       <w:hyperlink w:anchor="_Toc307271031" w:history="1">
@@ -2222,7 +2215,6 @@
           <w:rPr>
             <w:noProof/>
             <w:sz w:val="24"/>
-            <w:lang/>
           </w:rPr>
           <w:tab/>
         </w:r>
@@ -2257,6 +2249,7 @@
         <w:r>
           <w:rPr>
             <w:noProof/>
+            <w:webHidden/>
           </w:rPr>
         </w:r>
         <w:r>
@@ -2292,7 +2285,6 @@
         <w:rPr>
           <w:noProof/>
           <w:sz w:val="24"/>
-          <w:lang/>
         </w:rPr>
       </w:pPr>
       <w:hyperlink w:anchor="_Toc307271032" w:history="1">
@@ -2307,7 +2299,6 @@
           <w:rPr>
             <w:noProof/>
             <w:sz w:val="24"/>
-            <w:lang/>
           </w:rPr>
           <w:tab/>
         </w:r>
@@ -2342,6 +2333,7 @@
         <w:r>
           <w:rPr>
             <w:noProof/>
+            <w:webHidden/>
           </w:rPr>
         </w:r>
         <w:r>
@@ -2377,7 +2369,6 @@
         <w:rPr>
           <w:noProof/>
           <w:sz w:val="24"/>
-          <w:lang/>
         </w:rPr>
       </w:pPr>
       <w:hyperlink w:anchor="_Toc307271033" w:history="1">
@@ -2392,7 +2383,6 @@
           <w:rPr>
             <w:noProof/>
             <w:sz w:val="24"/>
-            <w:lang/>
           </w:rPr>
           <w:tab/>
         </w:r>
@@ -2427,6 +2417,7 @@
         <w:r>
           <w:rPr>
             <w:noProof/>
+            <w:webHidden/>
           </w:rPr>
         </w:r>
         <w:r>
@@ -2462,7 +2453,6 @@
         <w:rPr>
           <w:noProof/>
           <w:sz w:val="24"/>
-          <w:lang/>
         </w:rPr>
       </w:pPr>
       <w:hyperlink w:anchor="_Toc307271034" w:history="1">
@@ -2477,7 +2467,6 @@
           <w:rPr>
             <w:noProof/>
             <w:sz w:val="24"/>
-            <w:lang/>
           </w:rPr>
           <w:tab/>
         </w:r>
@@ -2512,6 +2501,7 @@
         <w:r>
           <w:rPr>
             <w:noProof/>
+            <w:webHidden/>
           </w:rPr>
         </w:r>
         <w:r>
@@ -2554,11 +2544,22 @@
       <w:r>
         <w:br w:type="page"/>
       </w:r>
-      <w:fldSimple w:instr=" TITLE  \* MERGEFORMAT ">
-        <w:r>
-          <w:t>Software Development Plan (Small Project)</w:t>
-        </w:r>
-      </w:fldSimple>
+      <w:r>
+        <w:lastRenderedPageBreak/>
+        <w:fldChar w:fldCharType="begin"/>
+      </w:r>
+      <w:r>
+        <w:instrText xml:space="preserve"> TITLE  \* MERGEFORMAT </w:instrText>
+      </w:r>
+      <w:r>
+        <w:fldChar w:fldCharType="separate"/>
+      </w:r>
+      <w:r>
+        <w:t>Software Development Plan (Small Project)</w:t>
+      </w:r>
+      <w:r>
+        <w:fldChar w:fldCharType="end"/>
+      </w:r>
     </w:p>
     <w:p>
       <w:pPr>
@@ -2574,15 +2575,15 @@
       <w:pPr>
         <w:pStyle w:val="Heading1"/>
       </w:pPr>
-      <w:bookmarkStart w:id="1" w:name="_Toc456598586"/>
-      <w:bookmarkStart w:id="2" w:name="_Toc456600917"/>
-      <w:bookmarkStart w:id="3" w:name="_Toc524312826"/>
-      <w:bookmarkStart w:id="4" w:name="_Toc307271011"/>
+      <w:bookmarkStart w:id="1" w:name="_Toc524312826"/>
+      <w:bookmarkStart w:id="2" w:name="_Toc307271011"/>
+      <w:bookmarkStart w:id="3" w:name="_Toc456598586"/>
+      <w:bookmarkStart w:id="4" w:name="_Toc456600917"/>
       <w:r>
         <w:t>Introduction</w:t>
       </w:r>
-      <w:bookmarkEnd w:id="3"/>
-      <w:bookmarkEnd w:id="4"/>
+      <w:bookmarkEnd w:id="1"/>
+      <w:bookmarkEnd w:id="2"/>
     </w:p>
     <w:p>
       <w:pPr>
@@ -2641,6 +2642,7 @@
         </w:rPr>
         <w:t>. The text below is provided as an example</w:t>
       </w:r>
+      <w:proofErr w:type="gramStart"/>
       <w:r>
         <w:rPr>
           <w:b/>
@@ -2650,6 +2652,7 @@
       <w:r>
         <w:t>]</w:t>
       </w:r>
+      <w:proofErr w:type="gramEnd"/>
     </w:p>
     <w:p>
       <w:pPr>
@@ -2770,7 +2773,15 @@
         <w:t>Software Development Plan</w:t>
       </w:r>
       <w:r>
-        <w:t xml:space="preserve"> describes the overall plan to be used by the &lt;project name&gt; project, including deployment of the product. The details of the individual iterations will be described in the Iteration Plans.</w:t>
+        <w:t xml:space="preserve"> describes </w:t>
+      </w:r>
+      <w:proofErr w:type="gramStart"/>
+      <w:r>
+        <w:t>the overall plan</w:t>
+      </w:r>
+      <w:proofErr w:type="gramEnd"/>
+      <w:r>
+        <w:t xml:space="preserve"> to be used by the &lt;project name&gt; project, including deployment of the product. The details of the individual iterations will be described in the Iteration Plans.</w:t>
       </w:r>
       <w:r>
         <w:br/>
@@ -2973,7 +2984,7 @@
           <w:noProof/>
         </w:rPr>
         <w:drawing>
-          <wp:inline distT="0" distB="0" distL="0" distR="0">
+          <wp:inline distT="0" distB="0" distL="0" distR="0" wp14:anchorId="6ACDC284" wp14:editId="7E47E8EE">
             <wp:extent cx="5486400" cy="2743200"/>
             <wp:effectExtent l="0" t="0" r="19050" b="0"/>
             <wp:docPr id="3" name="Organization Chart 3"/>
@@ -2986,20 +2997,18 @@
           </wp:inline>
         </w:drawing>
       </w:r>
-      <w:bookmarkStart w:id="23" w:name="_GoBack"/>
+    </w:p>
+    <w:p>
+      <w:pPr>
+        <w:pStyle w:val="Heading2"/>
+      </w:pPr>
+      <w:bookmarkStart w:id="23" w:name="_Toc524312840"/>
+      <w:bookmarkStart w:id="24" w:name="_Toc307271021"/>
+      <w:r>
+        <w:t>Roles and Responsibilities</w:t>
+      </w:r>
       <w:bookmarkEnd w:id="23"/>
-    </w:p>
-    <w:p>
-      <w:pPr>
-        <w:pStyle w:val="Heading2"/>
-      </w:pPr>
-      <w:bookmarkStart w:id="24" w:name="_Toc524312840"/>
-      <w:bookmarkStart w:id="25" w:name="_Toc307271021"/>
-      <w:r>
-        <w:t>Roles and Responsibilities</w:t>
-      </w:r>
       <w:bookmarkEnd w:id="24"/>
-      <w:bookmarkEnd w:id="25"/>
     </w:p>
     <w:p>
       <w:pPr>
@@ -3114,7 +3123,21 @@
               <w:rPr>
                 <w:szCs w:val="24"/>
               </w:rPr>
-              <w:t>Responsible for maintain the Project store management, keep the project team focused on the right goal.</w:t>
+              <w:t xml:space="preserve">Responsible for </w:t>
+            </w:r>
+            <w:proofErr w:type="gramStart"/>
+            <w:r>
+              <w:rPr>
+                <w:szCs w:val="24"/>
+              </w:rPr>
+              <w:t>maintain</w:t>
+            </w:r>
+            <w:proofErr w:type="gramEnd"/>
+            <w:r>
+              <w:rPr>
+                <w:szCs w:val="24"/>
+              </w:rPr>
+              <w:t xml:space="preserve"> the Project store management, keep the project team focused on the right goal.</w:t>
             </w:r>
           </w:p>
         </w:tc>
@@ -3134,9 +3157,19 @@
                 <w:szCs w:val="24"/>
               </w:rPr>
             </w:pPr>
+            <w:proofErr w:type="spellStart"/>
             <w:r>
-              <w:t>Nhật Phương</w:t>
+              <w:t>Nhật</w:t>
             </w:r>
+            <w:proofErr w:type="spellEnd"/>
+            <w:r>
+              <w:t xml:space="preserve"> </w:t>
+            </w:r>
+            <w:proofErr w:type="spellStart"/>
+            <w:r>
+              <w:t>Phương</w:t>
+            </w:r>
+            <w:proofErr w:type="spellEnd"/>
             <w:r>
               <w:t xml:space="preserve">, </w:t>
             </w:r>
@@ -3180,9 +3213,19 @@
                 <w:szCs w:val="24"/>
               </w:rPr>
             </w:pPr>
+            <w:proofErr w:type="spellStart"/>
             <w:r>
-              <w:t>Tuấn Phùng</w:t>
+              <w:t>Tuấn</w:t>
             </w:r>
+            <w:proofErr w:type="spellEnd"/>
+            <w:r>
+              <w:t xml:space="preserve"> </w:t>
+            </w:r>
+            <w:proofErr w:type="spellStart"/>
+            <w:r>
+              <w:t>Phùng</w:t>
+            </w:r>
+            <w:proofErr w:type="spellEnd"/>
             <w:r>
               <w:t xml:space="preserve">, </w:t>
             </w:r>
@@ -3235,12 +3278,34 @@
                 <w:sz w:val="20"/>
               </w:rPr>
             </w:pPr>
+            <w:proofErr w:type="spellStart"/>
             <w:r>
               <w:rPr>
                 <w:sz w:val="20"/>
               </w:rPr>
               <w:lastRenderedPageBreak/>
-              <w:t>Khánh Vy, Business Analyst</w:t>
+              <w:t>Khánh</w:t>
+            </w:r>
+            <w:proofErr w:type="spellEnd"/>
+            <w:r>
+              <w:rPr>
+                <w:sz w:val="20"/>
+              </w:rPr>
+              <w:t xml:space="preserve"> </w:t>
+            </w:r>
+            <w:proofErr w:type="spellStart"/>
+            <w:r>
+              <w:rPr>
+                <w:sz w:val="20"/>
+              </w:rPr>
+              <w:t>Vy</w:t>
+            </w:r>
+            <w:proofErr w:type="spellEnd"/>
+            <w:r>
+              <w:rPr>
+                <w:sz w:val="20"/>
+              </w:rPr>
+              <w:t>, Business Analyst</w:t>
             </w:r>
           </w:p>
         </w:tc>
@@ -3321,11 +3386,13 @@
       <w:pPr>
         <w:pStyle w:val="Heading1"/>
       </w:pPr>
-      <w:bookmarkStart w:id="26" w:name="_Toc524312841"/>
-      <w:bookmarkStart w:id="27" w:name="_Toc307271022"/>
+      <w:bookmarkStart w:id="25" w:name="_Toc524312841"/>
+      <w:bookmarkStart w:id="26" w:name="_Toc307271022"/>
       <w:r>
         <w:t>Management Process</w:t>
       </w:r>
+      <w:bookmarkStart w:id="27" w:name="_GoBack"/>
+      <w:bookmarkEnd w:id="25"/>
       <w:bookmarkEnd w:id="26"/>
       <w:bookmarkEnd w:id="27"/>
     </w:p>
@@ -3373,7 +3440,25 @@
           <w:color w:val="auto"/>
         </w:rPr>
         <w:br/>
-        <w:t>The Elaboration phase of project will take  1 weeks.</w:t>
+        <w:t xml:space="preserve">The Elaboration phase of project will </w:t>
+      </w:r>
+      <w:proofErr w:type="gramStart"/>
+      <w:r>
+        <w:rPr>
+          <w:i w:val="0"/>
+          <w:iCs w:val="0"/>
+          <w:color w:val="auto"/>
+        </w:rPr>
+        <w:t>take  1</w:t>
+      </w:r>
+      <w:proofErr w:type="gramEnd"/>
+      <w:r>
+        <w:rPr>
+          <w:i w:val="0"/>
+          <w:iCs w:val="0"/>
+          <w:color w:val="auto"/>
+        </w:rPr>
+        <w:t xml:space="preserve"> weeks.</w:t>
       </w:r>
       <w:r>
         <w:rPr>
@@ -3555,6 +3640,233 @@
     </w:p>
     <w:p>
       <w:pPr>
+        <w:pStyle w:val="infoblue0"/>
+      </w:pPr>
+    </w:p>
+    <w:p>
+      <w:pPr>
+        <w:pStyle w:val="infoblue0"/>
+      </w:pPr>
+    </w:p>
+    <w:p>
+      <w:pPr>
+        <w:pStyle w:val="infoblue0"/>
+      </w:pPr>
+    </w:p>
+    <w:p>
+      <w:pPr>
+        <w:pStyle w:val="infoblue0"/>
+      </w:pPr>
+    </w:p>
+    <w:p>
+      <w:pPr>
+        <w:pStyle w:val="infoblue0"/>
+      </w:pPr>
+    </w:p>
+    <w:p>
+      <w:pPr>
+        <w:pStyle w:val="infoblue0"/>
+      </w:pPr>
+    </w:p>
+    <w:p>
+      <w:pPr>
+        <w:pStyle w:val="infoblue0"/>
+      </w:pPr>
+    </w:p>
+    <w:p>
+      <w:pPr>
+        <w:pStyle w:val="infoblue0"/>
+      </w:pPr>
+    </w:p>
+    <w:p>
+      <w:pPr>
+        <w:pStyle w:val="infoblue0"/>
+      </w:pPr>
+    </w:p>
+    <w:p>
+      <w:pPr>
+        <w:pStyle w:val="infoblue0"/>
+      </w:pPr>
+    </w:p>
+    <w:p>
+      <w:pPr>
+        <w:pStyle w:val="infoblue0"/>
+        <w:numPr>
+          <w:ilvl w:val="0"/>
+          <w:numId w:val="5"/>
+        </w:numPr>
+        <w:rPr>
+          <w:i w:val="0"/>
+          <w:iCs w:val="0"/>
+          <w:color w:val="auto"/>
+        </w:rPr>
+      </w:pPr>
+      <w:r>
+        <w:rPr>
+          <w:i w:val="0"/>
+          <w:iCs w:val="0"/>
+          <w:color w:val="auto"/>
+        </w:rPr>
+        <w:lastRenderedPageBreak/>
+        <w:t>WBS for this project:</w:t>
+      </w:r>
+    </w:p>
+    <w:p>
+      <w:pPr>
+        <w:pStyle w:val="infoblue0"/>
+        <w:rPr>
+          <w:i w:val="0"/>
+          <w:iCs w:val="0"/>
+          <w:color w:val="auto"/>
+        </w:rPr>
+      </w:pPr>
+      <w:r>
+        <w:rPr>
+          <w:noProof/>
+        </w:rPr>
+        <w:drawing>
+          <wp:inline distT="0" distB="0" distL="0" distR="0" wp14:anchorId="34D8344F" wp14:editId="6E15D986">
+            <wp:extent cx="5943600" cy="3115310"/>
+            <wp:effectExtent l="0" t="0" r="0" b="8890"/>
+            <wp:docPr id="1" name="Hình ảnh 1"/>
+            <wp:cNvGraphicFramePr/>
+            <a:graphic xmlns:a="http://schemas.openxmlformats.org/drawingml/2006/main">
+              <a:graphicData uri="http://schemas.openxmlformats.org/drawingml/2006/picture">
+                <pic:pic xmlns:pic="http://schemas.openxmlformats.org/drawingml/2006/picture">
+                  <pic:nvPicPr>
+                    <pic:cNvPr id="1" name="Hình ảnh 1"/>
+                    <pic:cNvPicPr/>
+                  </pic:nvPicPr>
+                  <pic:blipFill>
+                    <a:blip r:embed="rId14">
+                      <a:extLst>
+                        <a:ext uri="{28A0092B-C50C-407E-A947-70E740481C1C}">
+                          <a14:useLocalDpi xmlns:a14="http://schemas.microsoft.com/office/drawing/2010/main" val="0"/>
+                        </a:ext>
+                      </a:extLst>
+                    </a:blip>
+                    <a:srcRect/>
+                    <a:stretch>
+                      <a:fillRect/>
+                    </a:stretch>
+                  </pic:blipFill>
+                  <pic:spPr bwMode="auto">
+                    <a:xfrm>
+                      <a:off x="0" y="0"/>
+                      <a:ext cx="5943600" cy="3115310"/>
+                    </a:xfrm>
+                    <a:prstGeom prst="rect">
+                      <a:avLst/>
+                    </a:prstGeom>
+                    <a:noFill/>
+                    <a:ln>
+                      <a:noFill/>
+                    </a:ln>
+                  </pic:spPr>
+                </pic:pic>
+              </a:graphicData>
+            </a:graphic>
+          </wp:inline>
+        </w:drawing>
+      </w:r>
+    </w:p>
+    <w:p>
+      <w:pPr>
+        <w:pStyle w:val="infoblue0"/>
+        <w:ind w:left="1440"/>
+        <w:rPr>
+          <w:i w:val="0"/>
+          <w:iCs w:val="0"/>
+          <w:color w:val="auto"/>
+        </w:rPr>
+      </w:pPr>
+    </w:p>
+    <w:p>
+      <w:pPr>
+        <w:pStyle w:val="infoblue0"/>
+        <w:numPr>
+          <w:ilvl w:val="0"/>
+          <w:numId w:val="5"/>
+        </w:numPr>
+        <w:rPr>
+          <w:i w:val="0"/>
+          <w:iCs w:val="0"/>
+          <w:color w:val="auto"/>
+        </w:rPr>
+      </w:pPr>
+      <w:r>
+        <w:rPr>
+          <w:i w:val="0"/>
+          <w:iCs w:val="0"/>
+          <w:color w:val="auto"/>
+        </w:rPr>
+        <w:t>Gantt chart:</w:t>
+      </w:r>
+    </w:p>
+    <w:p>
+      <w:pPr>
+        <w:pStyle w:val="infoblue0"/>
+        <w:rPr>
+          <w:i w:val="0"/>
+          <w:iCs w:val="0"/>
+          <w:color w:val="auto"/>
+        </w:rPr>
+      </w:pPr>
+      <w:r>
+        <w:rPr>
+          <w:noProof/>
+        </w:rPr>
+        <w:drawing>
+          <wp:inline distT="0" distB="0" distL="0" distR="0" wp14:anchorId="30CE7A48" wp14:editId="11EDB467">
+            <wp:extent cx="5943600" cy="3327400"/>
+            <wp:effectExtent l="0" t="0" r="0" b="6350"/>
+            <wp:docPr id="2" name="Hình ảnh 2"/>
+            <wp:cNvGraphicFramePr/>
+            <a:graphic xmlns:a="http://schemas.openxmlformats.org/drawingml/2006/main">
+              <a:graphicData uri="http://schemas.openxmlformats.org/drawingml/2006/picture">
+                <pic:pic xmlns:pic="http://schemas.openxmlformats.org/drawingml/2006/picture">
+                  <pic:nvPicPr>
+                    <pic:cNvPr id="2" name="Hình ảnh 2"/>
+                    <pic:cNvPicPr/>
+                  </pic:nvPicPr>
+                  <pic:blipFill rotWithShape="1">
+                    <a:blip r:embed="rId15">
+                      <a:extLst>
+                        <a:ext uri="{28A0092B-C50C-407E-A947-70E740481C1C}">
+                          <a14:useLocalDpi xmlns:a14="http://schemas.microsoft.com/office/drawing/2010/main" val="0"/>
+                        </a:ext>
+                      </a:extLst>
+                    </a:blip>
+                    <a:srcRect l="12923" t="6584" r="10638" b="6565"/>
+                    <a:stretch/>
+                  </pic:blipFill>
+                  <pic:spPr bwMode="auto">
+                    <a:xfrm>
+                      <a:off x="0" y="0"/>
+                      <a:ext cx="5943600" cy="3327400"/>
+                    </a:xfrm>
+                    <a:prstGeom prst="rect">
+                      <a:avLst/>
+                    </a:prstGeom>
+                    <a:noFill/>
+                    <a:ln>
+                      <a:noFill/>
+                    </a:ln>
+                    <a:extLst>
+                      <a:ext uri="{53640926-AAD7-44D8-BBD7-CCE9431645EC}">
+                        <a14:shadowObscured xmlns:a14="http://schemas.microsoft.com/office/drawing/2010/main"/>
+                      </a:ext>
+                    </a:extLst>
+                  </pic:spPr>
+                </pic:pic>
+              </a:graphicData>
+            </a:graphic>
+          </wp:inline>
+        </w:drawing>
+      </w:r>
+    </w:p>
+    <w:p>
+      <w:pPr>
         <w:pStyle w:val="Heading3"/>
       </w:pPr>
       <w:bookmarkStart w:id="34" w:name="_Toc524312845"/>
@@ -3580,6 +3892,7 @@
       <w:bookmarkStart w:id="36" w:name="_Toc524312846"/>
       <w:bookmarkStart w:id="37" w:name="_Toc307271027"/>
       <w:r>
+        <w:lastRenderedPageBreak/>
         <w:t>Releases</w:t>
       </w:r>
       <w:bookmarkEnd w:id="36"/>
@@ -3638,7 +3951,6 @@
         <w:pStyle w:val="infoblue0"/>
       </w:pPr>
       <w:r>
-        <w:lastRenderedPageBreak/>
         <w:t> Describe how you will approach finding and acquiring the staff needed for the project.</w:t>
       </w:r>
     </w:p>
@@ -3678,8 +3990,8 @@
       <w:bookmarkStart w:id="63" w:name="_Toc513004379"/>
       <w:bookmarkStart w:id="64" w:name="_Toc307271030"/>
       <w:bookmarkEnd w:id="0"/>
-      <w:bookmarkEnd w:id="1"/>
-      <w:bookmarkEnd w:id="2"/>
+      <w:bookmarkEnd w:id="3"/>
+      <w:bookmarkEnd w:id="4"/>
       <w:bookmarkEnd w:id="42"/>
       <w:bookmarkEnd w:id="43"/>
       <w:bookmarkEnd w:id="44"/>
@@ -3725,7 +4037,15 @@
         </w:numPr>
       </w:pPr>
       <w:r>
-        <w:t>Requirements Management : Specify the information and control mechanisms which will be collected and used for measuring, reporting, and controlling changes to the product requirements.</w:t>
+        <w:t xml:space="preserve">Requirements </w:t>
+      </w:r>
+      <w:proofErr w:type="gramStart"/>
+      <w:r>
+        <w:t>Management :</w:t>
+      </w:r>
+      <w:proofErr w:type="gramEnd"/>
+      <w:r>
+        <w:t xml:space="preserve"> Specify the information and control mechanisms which will be collected and used for measuring, reporting, and controlling changes to the product requirements.</w:t>
       </w:r>
     </w:p>
     <w:p>
@@ -3802,7 +4122,15 @@
       </w:pPr>
       <w:bookmarkStart w:id="67" w:name="_Toc447095910"/>
       <w:r>
-        <w:t xml:space="preserve">The requirements for this system are captured in the Vision document. Requested changes to requirements are captured in Change Requests, and are approved as part of the Configuration Management process. </w:t>
+        <w:t xml:space="preserve">The requirements for this system are captured in the Vision document. Requested changes to requirements are captured in Change </w:t>
+      </w:r>
+      <w:proofErr w:type="gramStart"/>
+      <w:r>
+        <w:t>Requests, and</w:t>
+      </w:r>
+      <w:proofErr w:type="gramEnd"/>
+      <w:r>
+        <w:t xml:space="preserve"> are approved as part of the Configuration Management process. </w:t>
       </w:r>
     </w:p>
     <w:p>
@@ -3845,7 +4173,7 @@
       <w:r>
         <w:t xml:space="preserve">The Minimal Set of Metrics, as described in the RUP </w:t>
       </w:r>
-      <w:hyperlink r:id="rId14" w:history="1">
+      <w:hyperlink r:id="rId16" w:history="1">
         <w:r>
           <w:rPr>
             <w:rStyle w:val="Hyperlink"/>
@@ -3870,6 +4198,7 @@
         <w:pStyle w:val="BodyText"/>
       </w:pPr>
       <w:r>
+        <w:lastRenderedPageBreak/>
         <w:t xml:space="preserve">Total defects open and closed – shown as a trend graph. This is used to help estimate the effort remaining to correct defects. </w:t>
       </w:r>
     </w:p>
@@ -3893,16 +4222,16 @@
       <w:pPr>
         <w:pStyle w:val="Heading3"/>
       </w:pPr>
-      <w:bookmarkStart w:id="72" w:name="_Toc447095915"/>
-      <w:bookmarkStart w:id="73" w:name="_Toc307271033"/>
+      <w:bookmarkStart w:id="72" w:name="_Toc307271033"/>
+      <w:bookmarkStart w:id="73" w:name="_Toc447095915"/>
       <w:r>
         <w:t>Risk Management</w:t>
       </w:r>
+      <w:bookmarkEnd w:id="72"/>
+      <w:r>
+        <w:t xml:space="preserve"> </w:t>
+      </w:r>
       <w:bookmarkEnd w:id="73"/>
-      <w:r>
-        <w:t xml:space="preserve"> </w:t>
-      </w:r>
-      <w:bookmarkEnd w:id="72"/>
     </w:p>
     <w:p>
       <w:pPr>
@@ -3965,7 +4294,6 @@
                 <w:rFonts w:ascii="Arial" w:hAnsi="Arial" w:cs="Arial"/>
                 <w:sz w:val="16"/>
               </w:rPr>
-              <w:lastRenderedPageBreak/>
               <w:t>Risk Ranking (High, Medium, Low)</w:t>
             </w:r>
           </w:p>
@@ -4150,10 +4478,10 @@
       <w:bookmarkEnd w:id="79"/>
     </w:p>
     <w:sectPr>
-      <w:headerReference w:type="default" r:id="rId15"/>
-      <w:footerReference w:type="default" r:id="rId16"/>
-      <w:headerReference w:type="first" r:id="rId17"/>
-      <w:footerReference w:type="first" r:id="rId18"/>
+      <w:headerReference w:type="default" r:id="rId17"/>
+      <w:footerReference w:type="default" r:id="rId18"/>
+      <w:headerReference w:type="first" r:id="rId19"/>
+      <w:footerReference w:type="first" r:id="rId20"/>
       <w:pgSz w:w="12240" w:h="15840" w:code="1"/>
       <w:pgMar w:top="1440" w:right="1440" w:bottom="1440" w:left="1440" w:header="720" w:footer="720" w:gutter="0"/>
       <w:cols w:space="720"/>
@@ -4241,12 +4569,6 @@
       <w:gridCol w:w="3162"/>
     </w:tblGrid>
     <w:tr>
-      <w:tblPrEx>
-        <w:tblCellMar>
-          <w:top w:w="0" w:type="dxa"/>
-          <w:bottom w:w="0" w:type="dxa"/>
-        </w:tblCellMar>
-      </w:tblPrEx>
       <w:tc>
         <w:tcPr>
           <w:tcW w:w="3162" w:type="dxa"/>
@@ -4283,11 +4605,21 @@
           <w:r>
             <w:sym w:font="Symbol" w:char="F0D3"/>
           </w:r>
-          <w:fldSimple w:instr=" DOCPROPERTY &quot;Company&quot;  \* MERGEFORMAT ">
-            <w:r>
-              <w:t>&lt;Company Name&gt;</w:t>
-            </w:r>
-          </w:fldSimple>
+          <w:r>
+            <w:fldChar w:fldCharType="begin"/>
+          </w:r>
+          <w:r>
+            <w:instrText xml:space="preserve"> DOCPROPERTY "Company"  \* MERGEFORMAT </w:instrText>
+          </w:r>
+          <w:r>
+            <w:fldChar w:fldCharType="separate"/>
+          </w:r>
+          <w:r>
+            <w:t>&lt;Company Name&gt;</w:t>
+          </w:r>
+          <w:r>
+            <w:fldChar w:fldCharType="end"/>
+          </w:r>
           <w:r>
             <w:t xml:space="preserve">, </w:t>
           </w:r>
@@ -4549,22 +4881,26 @@
       <w:gridCol w:w="3179"/>
     </w:tblGrid>
     <w:tr>
-      <w:tblPrEx>
-        <w:tblCellMar>
-          <w:top w:w="0" w:type="dxa"/>
-          <w:bottom w:w="0" w:type="dxa"/>
-        </w:tblCellMar>
-      </w:tblPrEx>
       <w:tc>
         <w:tcPr>
           <w:tcW w:w="6379" w:type="dxa"/>
         </w:tcPr>
         <w:p>
-          <w:fldSimple w:instr=" SUBJECT  \* MERGEFORMAT ">
-            <w:r>
-              <w:t>&lt;Project Name&gt;</w:t>
-            </w:r>
-          </w:fldSimple>
+          <w:r>
+            <w:fldChar w:fldCharType="begin"/>
+          </w:r>
+          <w:r>
+            <w:instrText xml:space="preserve"> SUBJECT  \* MERGEFORMAT </w:instrText>
+          </w:r>
+          <w:r>
+            <w:fldChar w:fldCharType="separate"/>
+          </w:r>
+          <w:r>
+            <w:t>&lt;Project Name&gt;</w:t>
+          </w:r>
+          <w:r>
+            <w:fldChar w:fldCharType="end"/>
+          </w:r>
         </w:p>
       </w:tc>
       <w:tc>
@@ -4586,22 +4922,26 @@
       </w:tc>
     </w:tr>
     <w:tr>
-      <w:tblPrEx>
-        <w:tblCellMar>
-          <w:top w:w="0" w:type="dxa"/>
-          <w:bottom w:w="0" w:type="dxa"/>
-        </w:tblCellMar>
-      </w:tblPrEx>
       <w:tc>
         <w:tcPr>
           <w:tcW w:w="6379" w:type="dxa"/>
         </w:tcPr>
         <w:p>
-          <w:fldSimple w:instr=" TITLE  \* MERGEFORMAT ">
-            <w:r>
-              <w:t>Software Development Plan (Small Project)</w:t>
-            </w:r>
-          </w:fldSimple>
+          <w:r>
+            <w:fldChar w:fldCharType="begin"/>
+          </w:r>
+          <w:r>
+            <w:instrText xml:space="preserve"> TITLE  \* MERGEFORMAT </w:instrText>
+          </w:r>
+          <w:r>
+            <w:fldChar w:fldCharType="separate"/>
+          </w:r>
+          <w:r>
+            <w:t>Software Development Plan (Small Project)</w:t>
+          </w:r>
+          <w:r>
+            <w:fldChar w:fldCharType="end"/>
+          </w:r>
         </w:p>
       </w:tc>
       <w:tc>
@@ -4610,18 +4950,20 @@
         </w:tcPr>
         <w:p>
           <w:r>
-            <w:t xml:space="preserve">  Date: &lt;dd/mmm/yy&gt;</w:t>
+            <w:t xml:space="preserve">  Date: &lt;dd/mmm/</w:t>
+          </w:r>
+          <w:proofErr w:type="spellStart"/>
+          <w:r>
+            <w:t>yy</w:t>
+          </w:r>
+          <w:proofErr w:type="spellEnd"/>
+          <w:r>
+            <w:t>&gt;</w:t>
           </w:r>
         </w:p>
       </w:tc>
     </w:tr>
     <w:tr>
-      <w:tblPrEx>
-        <w:tblCellMar>
-          <w:top w:w="0" w:type="dxa"/>
-          <w:bottom w:w="0" w:type="dxa"/>
-        </w:tblCellMar>
-      </w:tblPrEx>
       <w:tc>
         <w:tcPr>
           <w:tcW w:w="9558" w:type="dxa"/>
@@ -4873,18 +5215,15 @@
     </w:lvl>
   </w:abstractNum>
   <w:abstractNum w:abstractNumId="2" w15:restartNumberingAfterBreak="0">
-    <w:nsid w:val="7CE52A2C"/>
+    <w:nsid w:val="2B687621"/>
     <w:multiLevelType w:val="hybridMultilevel"/>
-    <w:tmpl w:val="495A61CE"/>
+    <w:tmpl w:val="4308F03E"/>
     <w:lvl w:ilvl="0" w:tplc="04090001">
       <w:start w:val="1"/>
       <w:numFmt w:val="bullet"/>
       <w:lvlText w:val=""/>
       <w:lvlJc w:val="left"/>
       <w:pPr>
-        <w:tabs>
-          <w:tab w:val="num" w:pos="1440"/>
-        </w:tabs>
         <w:ind w:left="1440" w:hanging="360"/>
       </w:pPr>
       <w:rPr>
@@ -4897,6 +5236,236 @@
       <w:lvlText w:val="o"/>
       <w:lvlJc w:val="left"/>
       <w:pPr>
+        <w:ind w:left="2160" w:hanging="360"/>
+      </w:pPr>
+      <w:rPr>
+        <w:rFonts w:ascii="Courier New" w:hAnsi="Courier New" w:cs="Courier New" w:hint="default"/>
+      </w:rPr>
+    </w:lvl>
+    <w:lvl w:ilvl="2" w:tplc="04090005" w:tentative="1">
+      <w:start w:val="1"/>
+      <w:numFmt w:val="bullet"/>
+      <w:lvlText w:val=""/>
+      <w:lvlJc w:val="left"/>
+      <w:pPr>
+        <w:ind w:left="2880" w:hanging="360"/>
+      </w:pPr>
+      <w:rPr>
+        <w:rFonts w:ascii="Wingdings" w:hAnsi="Wingdings" w:hint="default"/>
+      </w:rPr>
+    </w:lvl>
+    <w:lvl w:ilvl="3" w:tplc="04090001" w:tentative="1">
+      <w:start w:val="1"/>
+      <w:numFmt w:val="bullet"/>
+      <w:lvlText w:val=""/>
+      <w:lvlJc w:val="left"/>
+      <w:pPr>
+        <w:ind w:left="3600" w:hanging="360"/>
+      </w:pPr>
+      <w:rPr>
+        <w:rFonts w:ascii="Symbol" w:hAnsi="Symbol" w:hint="default"/>
+      </w:rPr>
+    </w:lvl>
+    <w:lvl w:ilvl="4" w:tplc="04090003" w:tentative="1">
+      <w:start w:val="1"/>
+      <w:numFmt w:val="bullet"/>
+      <w:lvlText w:val="o"/>
+      <w:lvlJc w:val="left"/>
+      <w:pPr>
+        <w:ind w:left="4320" w:hanging="360"/>
+      </w:pPr>
+      <w:rPr>
+        <w:rFonts w:ascii="Courier New" w:hAnsi="Courier New" w:cs="Courier New" w:hint="default"/>
+      </w:rPr>
+    </w:lvl>
+    <w:lvl w:ilvl="5" w:tplc="04090005" w:tentative="1">
+      <w:start w:val="1"/>
+      <w:numFmt w:val="bullet"/>
+      <w:lvlText w:val=""/>
+      <w:lvlJc w:val="left"/>
+      <w:pPr>
+        <w:ind w:left="5040" w:hanging="360"/>
+      </w:pPr>
+      <w:rPr>
+        <w:rFonts w:ascii="Wingdings" w:hAnsi="Wingdings" w:hint="default"/>
+      </w:rPr>
+    </w:lvl>
+    <w:lvl w:ilvl="6" w:tplc="04090001" w:tentative="1">
+      <w:start w:val="1"/>
+      <w:numFmt w:val="bullet"/>
+      <w:lvlText w:val=""/>
+      <w:lvlJc w:val="left"/>
+      <w:pPr>
+        <w:ind w:left="5760" w:hanging="360"/>
+      </w:pPr>
+      <w:rPr>
+        <w:rFonts w:ascii="Symbol" w:hAnsi="Symbol" w:hint="default"/>
+      </w:rPr>
+    </w:lvl>
+    <w:lvl w:ilvl="7" w:tplc="04090003" w:tentative="1">
+      <w:start w:val="1"/>
+      <w:numFmt w:val="bullet"/>
+      <w:lvlText w:val="o"/>
+      <w:lvlJc w:val="left"/>
+      <w:pPr>
+        <w:ind w:left="6480" w:hanging="360"/>
+      </w:pPr>
+      <w:rPr>
+        <w:rFonts w:ascii="Courier New" w:hAnsi="Courier New" w:cs="Courier New" w:hint="default"/>
+      </w:rPr>
+    </w:lvl>
+    <w:lvl w:ilvl="8" w:tplc="04090005" w:tentative="1">
+      <w:start w:val="1"/>
+      <w:numFmt w:val="bullet"/>
+      <w:lvlText w:val=""/>
+      <w:lvlJc w:val="left"/>
+      <w:pPr>
+        <w:ind w:left="7200" w:hanging="360"/>
+      </w:pPr>
+      <w:rPr>
+        <w:rFonts w:ascii="Wingdings" w:hAnsi="Wingdings" w:hint="default"/>
+      </w:rPr>
+    </w:lvl>
+  </w:abstractNum>
+  <w:abstractNum w:abstractNumId="3" w15:restartNumberingAfterBreak="0">
+    <w:nsid w:val="78035C08"/>
+    <w:multiLevelType w:val="multilevel"/>
+    <w:tmpl w:val="AFDE8EDC"/>
+    <w:lvl w:ilvl="0">
+      <w:start w:val="1"/>
+      <w:numFmt w:val="decimal"/>
+      <w:pStyle w:val="Bullet"/>
+      <w:lvlText w:val="%1."/>
+      <w:lvlJc w:val="left"/>
+      <w:pPr>
+        <w:tabs>
+          <w:tab w:val="num" w:pos="720"/>
+        </w:tabs>
+        <w:ind w:left="720" w:hanging="720"/>
+      </w:pPr>
+    </w:lvl>
+    <w:lvl w:ilvl="1">
+      <w:start w:val="1"/>
+      <w:numFmt w:val="decimal"/>
+      <w:lvlText w:val="%2."/>
+      <w:lvlJc w:val="left"/>
+      <w:pPr>
+        <w:tabs>
+          <w:tab w:val="num" w:pos="1440"/>
+        </w:tabs>
+        <w:ind w:left="1440" w:hanging="720"/>
+      </w:pPr>
+    </w:lvl>
+    <w:lvl w:ilvl="2">
+      <w:start w:val="1"/>
+      <w:numFmt w:val="decimal"/>
+      <w:lvlText w:val="%3."/>
+      <w:lvlJc w:val="left"/>
+      <w:pPr>
+        <w:tabs>
+          <w:tab w:val="num" w:pos="2160"/>
+        </w:tabs>
+        <w:ind w:left="2160" w:hanging="720"/>
+      </w:pPr>
+    </w:lvl>
+    <w:lvl w:ilvl="3">
+      <w:start w:val="1"/>
+      <w:numFmt w:val="decimal"/>
+      <w:lvlText w:val="%4."/>
+      <w:lvlJc w:val="left"/>
+      <w:pPr>
+        <w:tabs>
+          <w:tab w:val="num" w:pos="2880"/>
+        </w:tabs>
+        <w:ind w:left="2880" w:hanging="720"/>
+      </w:pPr>
+    </w:lvl>
+    <w:lvl w:ilvl="4">
+      <w:start w:val="1"/>
+      <w:numFmt w:val="decimal"/>
+      <w:lvlText w:val="%5."/>
+      <w:lvlJc w:val="left"/>
+      <w:pPr>
+        <w:tabs>
+          <w:tab w:val="num" w:pos="3600"/>
+        </w:tabs>
+        <w:ind w:left="3600" w:hanging="720"/>
+      </w:pPr>
+    </w:lvl>
+    <w:lvl w:ilvl="5">
+      <w:start w:val="1"/>
+      <w:numFmt w:val="decimal"/>
+      <w:lvlText w:val="%6."/>
+      <w:lvlJc w:val="left"/>
+      <w:pPr>
+        <w:tabs>
+          <w:tab w:val="num" w:pos="4320"/>
+        </w:tabs>
+        <w:ind w:left="4320" w:hanging="720"/>
+      </w:pPr>
+    </w:lvl>
+    <w:lvl w:ilvl="6">
+      <w:start w:val="1"/>
+      <w:numFmt w:val="decimal"/>
+      <w:lvlText w:val="%7."/>
+      <w:lvlJc w:val="left"/>
+      <w:pPr>
+        <w:tabs>
+          <w:tab w:val="num" w:pos="5040"/>
+        </w:tabs>
+        <w:ind w:left="5040" w:hanging="720"/>
+      </w:pPr>
+    </w:lvl>
+    <w:lvl w:ilvl="7">
+      <w:start w:val="1"/>
+      <w:numFmt w:val="decimal"/>
+      <w:lvlText w:val="%8."/>
+      <w:lvlJc w:val="left"/>
+      <w:pPr>
+        <w:tabs>
+          <w:tab w:val="num" w:pos="5760"/>
+        </w:tabs>
+        <w:ind w:left="5760" w:hanging="720"/>
+      </w:pPr>
+    </w:lvl>
+    <w:lvl w:ilvl="8">
+      <w:start w:val="1"/>
+      <w:numFmt w:val="decimal"/>
+      <w:lvlText w:val="%9."/>
+      <w:lvlJc w:val="left"/>
+      <w:pPr>
+        <w:tabs>
+          <w:tab w:val="num" w:pos="6480"/>
+        </w:tabs>
+        <w:ind w:left="6480" w:hanging="720"/>
+      </w:pPr>
+    </w:lvl>
+  </w:abstractNum>
+  <w:abstractNum w:abstractNumId="4" w15:restartNumberingAfterBreak="0">
+    <w:nsid w:val="7CE52A2C"/>
+    <w:multiLevelType w:val="hybridMultilevel"/>
+    <w:tmpl w:val="495A61CE"/>
+    <w:lvl w:ilvl="0" w:tplc="04090001">
+      <w:start w:val="1"/>
+      <w:numFmt w:val="bullet"/>
+      <w:lvlText w:val=""/>
+      <w:lvlJc w:val="left"/>
+      <w:pPr>
+        <w:tabs>
+          <w:tab w:val="num" w:pos="1440"/>
+        </w:tabs>
+        <w:ind w:left="1440" w:hanging="360"/>
+      </w:pPr>
+      <w:rPr>
+        <w:rFonts w:ascii="Symbol" w:hAnsi="Symbol" w:hint="default"/>
+      </w:rPr>
+    </w:lvl>
+    <w:lvl w:ilvl="1" w:tplc="04090003" w:tentative="1">
+      <w:start w:val="1"/>
+      <w:numFmt w:val="bullet"/>
+      <w:lvlText w:val="o"/>
+      <w:lvlJc w:val="left"/>
+      <w:pPr>
         <w:tabs>
           <w:tab w:val="num" w:pos="2160"/>
         </w:tabs>
@@ -5016,10 +5585,16 @@
     <w:abstractNumId w:val="0"/>
   </w:num>
   <w:num w:numId="2">
-    <w:abstractNumId w:val="2"/>
+    <w:abstractNumId w:val="4"/>
   </w:num>
   <w:num w:numId="3">
     <w:abstractNumId w:val="1"/>
+  </w:num>
+  <w:num w:numId="4">
+    <w:abstractNumId w:val="3"/>
+  </w:num>
+  <w:num w:numId="5">
+    <w:abstractNumId w:val="2"/>
   </w:num>
 </w:numbering>
 </file>
@@ -5051,6 +5626,50 @@
     <w:lsdException w:name="Subtitle" w:qFormat="1"/>
     <w:lsdException w:name="Strong" w:qFormat="1"/>
     <w:lsdException w:name="Emphasis" w:qFormat="1"/>
+    <w:lsdException w:name="Normal Table" w:semiHidden="1" w:unhideWhenUsed="1"/>
+    <w:lsdException w:name="Table Simple 1" w:semiHidden="1" w:unhideWhenUsed="1"/>
+    <w:lsdException w:name="Table Simple 2" w:semiHidden="1" w:unhideWhenUsed="1"/>
+    <w:lsdException w:name="Table Simple 3" w:semiHidden="1" w:unhideWhenUsed="1"/>
+    <w:lsdException w:name="Table Classic 1" w:semiHidden="1" w:unhideWhenUsed="1"/>
+    <w:lsdException w:name="Table Classic 2" w:semiHidden="1" w:unhideWhenUsed="1"/>
+    <w:lsdException w:name="Table Classic 3" w:semiHidden="1" w:unhideWhenUsed="1"/>
+    <w:lsdException w:name="Table Classic 4" w:semiHidden="1" w:unhideWhenUsed="1"/>
+    <w:lsdException w:name="Table Colorful 1" w:semiHidden="1" w:unhideWhenUsed="1"/>
+    <w:lsdException w:name="Table Colorful 2" w:semiHidden="1" w:unhideWhenUsed="1"/>
+    <w:lsdException w:name="Table Colorful 3" w:semiHidden="1" w:unhideWhenUsed="1"/>
+    <w:lsdException w:name="Table Columns 1" w:semiHidden="1" w:unhideWhenUsed="1"/>
+    <w:lsdException w:name="Table Columns 2" w:semiHidden="1" w:unhideWhenUsed="1"/>
+    <w:lsdException w:name="Table Columns 3" w:semiHidden="1" w:unhideWhenUsed="1"/>
+    <w:lsdException w:name="Table Columns 4" w:semiHidden="1" w:unhideWhenUsed="1"/>
+    <w:lsdException w:name="Table Columns 5" w:semiHidden="1" w:unhideWhenUsed="1"/>
+    <w:lsdException w:name="Table Grid 1" w:semiHidden="1" w:unhideWhenUsed="1"/>
+    <w:lsdException w:name="Table Grid 2" w:semiHidden="1" w:unhideWhenUsed="1"/>
+    <w:lsdException w:name="Table Grid 3" w:semiHidden="1" w:unhideWhenUsed="1"/>
+    <w:lsdException w:name="Table Grid 4" w:semiHidden="1" w:unhideWhenUsed="1"/>
+    <w:lsdException w:name="Table Grid 5" w:semiHidden="1" w:unhideWhenUsed="1"/>
+    <w:lsdException w:name="Table Grid 6" w:semiHidden="1" w:unhideWhenUsed="1"/>
+    <w:lsdException w:name="Table Grid 7" w:semiHidden="1" w:unhideWhenUsed="1"/>
+    <w:lsdException w:name="Table Grid 8" w:semiHidden="1" w:unhideWhenUsed="1"/>
+    <w:lsdException w:name="Table List 1" w:semiHidden="1" w:unhideWhenUsed="1"/>
+    <w:lsdException w:name="Table List 2" w:semiHidden="1" w:unhideWhenUsed="1"/>
+    <w:lsdException w:name="Table List 3" w:semiHidden="1" w:unhideWhenUsed="1"/>
+    <w:lsdException w:name="Table List 4" w:semiHidden="1" w:unhideWhenUsed="1"/>
+    <w:lsdException w:name="Table List 5" w:semiHidden="1" w:unhideWhenUsed="1"/>
+    <w:lsdException w:name="Table List 6" w:semiHidden="1" w:unhideWhenUsed="1"/>
+    <w:lsdException w:name="Table List 7" w:semiHidden="1" w:unhideWhenUsed="1"/>
+    <w:lsdException w:name="Table List 8" w:semiHidden="1" w:unhideWhenUsed="1"/>
+    <w:lsdException w:name="Table 3D effects 1" w:semiHidden="1" w:unhideWhenUsed="1"/>
+    <w:lsdException w:name="Table 3D effects 2" w:semiHidden="1" w:unhideWhenUsed="1"/>
+    <w:lsdException w:name="Table 3D effects 3" w:semiHidden="1" w:unhideWhenUsed="1"/>
+    <w:lsdException w:name="Table Contemporary" w:semiHidden="1" w:unhideWhenUsed="1"/>
+    <w:lsdException w:name="Table Elegant" w:semiHidden="1" w:unhideWhenUsed="1"/>
+    <w:lsdException w:name="Table Professional" w:semiHidden="1" w:unhideWhenUsed="1"/>
+    <w:lsdException w:name="Table Subtle 1" w:semiHidden="1" w:unhideWhenUsed="1"/>
+    <w:lsdException w:name="Table Subtle 2" w:semiHidden="1" w:unhideWhenUsed="1"/>
+    <w:lsdException w:name="Table Web 1" w:semiHidden="1" w:unhideWhenUsed="1"/>
+    <w:lsdException w:name="Table Web 2" w:semiHidden="1" w:unhideWhenUsed="1"/>
+    <w:lsdException w:name="Table Web 3" w:semiHidden="1" w:unhideWhenUsed="1"/>
+    <w:lsdException w:name="Table Theme" w:semiHidden="1" w:unhideWhenUsed="1"/>
     <w:lsdException w:name="Placeholder Text" w:semiHidden="1" w:uiPriority="99"/>
     <w:lsdException w:name="No Spacing" w:uiPriority="1" w:qFormat="1"/>
     <w:lsdException w:name="Light Shading" w:uiPriority="60"/>
@@ -5442,11 +6061,15 @@
   </w:style>
   <w:style w:type="character" w:default="1" w:styleId="DefaultParagraphFont">
     <w:name w:val="Default Paragraph Font"/>
+    <w:uiPriority w:val="1"/>
     <w:semiHidden/>
+    <w:unhideWhenUsed/>
   </w:style>
   <w:style w:type="table" w:default="1" w:styleId="TableNormal">
     <w:name w:val="Normal Table"/>
+    <w:uiPriority w:val="99"/>
     <w:semiHidden/>
+    <w:unhideWhenUsed/>
     <w:tblPr>
       <w:tblInd w:w="0" w:type="dxa"/>
       <w:tblCellMar>
@@ -5459,7 +6082,9 @@
   </w:style>
   <w:style w:type="numbering" w:default="1" w:styleId="NoList">
     <w:name w:val="No List"/>
+    <w:uiPriority w:val="99"/>
     <w:semiHidden/>
+    <w:unhideWhenUsed/>
   </w:style>
   <w:style w:type="paragraph" w:customStyle="1" w:styleId="Paragraph2">
     <w:name w:val="Paragraph2"/>
@@ -5818,13 +6443,13 @@
     <w:pPr>
       <w:widowControl/>
       <w:numPr>
-        <w:numId w:val="81"/>
+        <w:numId w:val="4"/>
       </w:numPr>
       <w:tabs>
         <w:tab w:val="left" w:pos="720"/>
       </w:tabs>
       <w:spacing w:before="120" w:line="240" w:lineRule="auto"/>
-      <w:ind w:left="720" w:right="360"/>
+      <w:ind w:right="360"/>
       <w:jc w:val="both"/>
     </w:pPr>
     <w:rPr>

</xml_diff>

<commit_message>
Update Software Projectment Plan
</commit_message>
<xml_diff>
--- a/Documentation/Software Development Plan_1753093.docx
+++ b/Documentation/Software Development Plan_1753093.docx
@@ -28,21 +28,11 @@
         <w:pStyle w:val="Title"/>
         <w:jc w:val="right"/>
       </w:pPr>
-      <w:r>
-        <w:fldChar w:fldCharType="begin"/>
-      </w:r>
-      <w:r>
-        <w:instrText xml:space="preserve"> TITLE  \* MERGEFORMAT </w:instrText>
-      </w:r>
-      <w:r>
-        <w:fldChar w:fldCharType="separate"/>
-      </w:r>
-      <w:r>
-        <w:t>Software Development Plan (Small Project)</w:t>
-      </w:r>
-      <w:r>
-        <w:fldChar w:fldCharType="end"/>
-      </w:r>
+      <w:fldSimple w:instr=" TITLE  \* MERGEFORMAT ">
+        <w:r>
+          <w:t>Software Development Plan (Small Project)</w:t>
+        </w:r>
+      </w:fldSimple>
     </w:p>
     <w:p>
       <w:pPr>
@@ -2544,37 +2534,17 @@
       <w:r>
         <w:br w:type="page"/>
       </w:r>
-      <w:r>
-        <w:lastRenderedPageBreak/>
-        <w:fldChar w:fldCharType="begin"/>
-      </w:r>
-      <w:r>
-        <w:instrText xml:space="preserve"> TITLE  \* MERGEFORMAT </w:instrText>
-      </w:r>
-      <w:r>
-        <w:fldChar w:fldCharType="separate"/>
-      </w:r>
-      <w:r>
-        <w:t>Software Development Plan (Small Project)</w:t>
-      </w:r>
-      <w:r>
-        <w:fldChar w:fldCharType="end"/>
-      </w:r>
+      <w:fldSimple w:instr=" TITLE  \* MERGEFORMAT ">
+        <w:r>
+          <w:t>Software Development Plan (Small Project)</w:t>
+        </w:r>
+      </w:fldSimple>
     </w:p>
     <w:p>
       <w:pPr>
         <w:pStyle w:val="Heading1"/>
-        <w:numPr>
-          <w:ilvl w:val="0"/>
-          <w:numId w:val="0"/>
-        </w:numPr>
       </w:pPr>
       <w:bookmarkStart w:id="0" w:name="_Toc447095880"/>
-    </w:p>
-    <w:p>
-      <w:pPr>
-        <w:pStyle w:val="Heading1"/>
-      </w:pPr>
       <w:bookmarkStart w:id="1" w:name="_Toc524312826"/>
       <w:bookmarkStart w:id="2" w:name="_Toc307271011"/>
       <w:bookmarkStart w:id="3" w:name="_Toc456598586"/>
@@ -2910,11 +2880,7 @@
         <w:pStyle w:val="InfoBlue"/>
       </w:pPr>
       <w:r>
-        <w:t xml:space="preserve">[A list of assumptions that this plan is based and any constraints, for example. budget, staff, equipment, </w:t>
-      </w:r>
-      <w:r>
-        <w:lastRenderedPageBreak/>
-        <w:t>schedule, that apply to the project.]</w:t>
+        <w:t>[A list of assumptions that this plan is based and any constraints, for example. budget, staff, equipment, schedule, that apply to the project.]</w:t>
       </w:r>
     </w:p>
     <w:p>
@@ -2924,18 +2890,11 @@
       <w:bookmarkStart w:id="17" w:name="_Toc524312835"/>
       <w:bookmarkStart w:id="18" w:name="_Toc307271018"/>
       <w:r>
+        <w:lastRenderedPageBreak/>
         <w:t>Project Deliverables</w:t>
       </w:r>
       <w:bookmarkEnd w:id="17"/>
       <w:bookmarkEnd w:id="18"/>
-    </w:p>
-    <w:p>
-      <w:pPr>
-        <w:pStyle w:val="InfoBlue"/>
-      </w:pPr>
-      <w:r>
-        <w:t>[A list of the artifacts to be created during the project, including target delivery dates. The text below is provided as an example.]</w:t>
-      </w:r>
     </w:p>
     <w:p>
       <w:pPr>
@@ -2960,14 +2919,6 @@
       </w:r>
       <w:bookmarkEnd w:id="21"/>
       <w:bookmarkEnd w:id="22"/>
-    </w:p>
-    <w:p>
-      <w:pPr>
-        <w:pStyle w:val="InfoBlue"/>
-      </w:pPr>
-      <w:r>
-        <w:t>[Describe the organizational structure of the project team, including management and other review authorities.]</w:t>
-      </w:r>
     </w:p>
     <w:p>
       <w:pPr>
@@ -3014,9 +2965,6 @@
       <w:pPr>
         <w:pStyle w:val="InfoBlue"/>
       </w:pPr>
-      <w:r>
-        <w:t>[Identify the project organizational units that will be responsible for each of the disciplines, workflow details, and supporting processes. The text below is provided as an example.]</w:t>
-      </w:r>
     </w:p>
     <w:tbl>
       <w:tblPr>
@@ -3283,7 +3231,6 @@
               <w:rPr>
                 <w:sz w:val="20"/>
               </w:rPr>
-              <w:lastRenderedPageBreak/>
               <w:t>Khánh</w:t>
             </w:r>
             <w:proofErr w:type="spellEnd"/>
@@ -3389,32 +3336,23 @@
       <w:bookmarkStart w:id="25" w:name="_Toc524312841"/>
       <w:bookmarkStart w:id="26" w:name="_Toc307271022"/>
       <w:r>
+        <w:lastRenderedPageBreak/>
         <w:t>Management Process</w:t>
       </w:r>
-      <w:bookmarkStart w:id="27" w:name="_GoBack"/>
       <w:bookmarkEnd w:id="25"/>
       <w:bookmarkEnd w:id="26"/>
-      <w:bookmarkEnd w:id="27"/>
     </w:p>
     <w:p>
       <w:pPr>
         <w:pStyle w:val="Heading2"/>
       </w:pPr>
-      <w:bookmarkStart w:id="28" w:name="_Toc524312842"/>
-      <w:bookmarkStart w:id="29" w:name="_Toc307271023"/>
+      <w:bookmarkStart w:id="27" w:name="_Toc524312842"/>
+      <w:bookmarkStart w:id="28" w:name="_Toc307271023"/>
       <w:r>
         <w:t>Project Estimates</w:t>
       </w:r>
+      <w:bookmarkEnd w:id="27"/>
       <w:bookmarkEnd w:id="28"/>
-      <w:bookmarkEnd w:id="29"/>
-    </w:p>
-    <w:p>
-      <w:pPr>
-        <w:pStyle w:val="infoblue0"/>
-      </w:pPr>
-      <w:r>
-        <w:t>[Provide the estimated cost and schedule for the project, as well as the basis for those estimates, and the points and circumstances in the project when re-estimation will occur.]</w:t>
-      </w:r>
     </w:p>
     <w:p>
       <w:pPr>
@@ -3449,7 +3387,15 @@
           <w:iCs w:val="0"/>
           <w:color w:val="auto"/>
         </w:rPr>
-        <w:t>take  1</w:t>
+        <w:t xml:space="preserve">take  </w:t>
+      </w:r>
+      <w:r>
+        <w:rPr>
+          <w:i w:val="0"/>
+          <w:iCs w:val="0"/>
+          <w:color w:val="auto"/>
+        </w:rPr>
+        <w:t>2</w:t>
       </w:r>
       <w:proofErr w:type="gramEnd"/>
       <w:r>
@@ -3475,7 +3421,15 @@
           <w:iCs w:val="0"/>
           <w:color w:val="auto"/>
         </w:rPr>
-        <w:t xml:space="preserve">3 </w:t>
+        <w:t>4</w:t>
+      </w:r>
+      <w:r>
+        <w:rPr>
+          <w:i w:val="0"/>
+          <w:iCs w:val="0"/>
+          <w:color w:val="auto"/>
+        </w:rPr>
+        <w:t xml:space="preserve"> </w:t>
       </w:r>
       <w:r>
         <w:rPr>
@@ -3496,192 +3450,27 @@
     </w:p>
     <w:p>
       <w:pPr>
-        <w:pStyle w:val="infoblue0"/>
-        <w:rPr>
-          <w:i w:val="0"/>
-          <w:iCs w:val="0"/>
-          <w:color w:val="auto"/>
-        </w:rPr>
-      </w:pPr>
-      <w:r>
-        <w:rPr>
-          <w:i w:val="0"/>
-          <w:iCs w:val="0"/>
-          <w:color w:val="auto"/>
-        </w:rPr>
-        <w:t>The Transition phase of project will take 2 weeks.</w:t>
-      </w:r>
-    </w:p>
-    <w:p>
-      <w:pPr>
         <w:pStyle w:val="Heading2"/>
       </w:pPr>
-      <w:bookmarkStart w:id="30" w:name="_Toc524312843"/>
-      <w:bookmarkStart w:id="31" w:name="_Toc307271024"/>
+      <w:bookmarkStart w:id="29" w:name="_Toc524312843"/>
+      <w:bookmarkStart w:id="30" w:name="_Toc307271024"/>
       <w:r>
         <w:t>Project Plan</w:t>
       </w:r>
+      <w:bookmarkEnd w:id="29"/>
       <w:bookmarkEnd w:id="30"/>
-      <w:bookmarkEnd w:id="31"/>
     </w:p>
     <w:p>
       <w:pPr>
-        <w:pStyle w:val="infoblue0"/>
-      </w:pPr>
-      <w:r>
-        <w:t>[This section contains the schedule and resources for the project.]</w:t>
-      </w:r>
-    </w:p>
-    <w:p>
-      <w:pPr>
         <w:pStyle w:val="Heading3"/>
       </w:pPr>
-      <w:bookmarkStart w:id="32" w:name="_Toc524312844"/>
-      <w:bookmarkStart w:id="33" w:name="_Toc307271025"/>
+      <w:bookmarkStart w:id="31" w:name="_Toc524312844"/>
+      <w:bookmarkStart w:id="32" w:name="_Toc307271025"/>
       <w:r>
         <w:t>Phase Plan</w:t>
       </w:r>
+      <w:bookmarkEnd w:id="31"/>
       <w:bookmarkEnd w:id="32"/>
-      <w:bookmarkEnd w:id="33"/>
-    </w:p>
-    <w:p>
-      <w:pPr>
-        <w:pStyle w:val="infoblue0"/>
-      </w:pPr>
-      <w:r>
-        <w:t>[Include the following:</w:t>
-      </w:r>
-    </w:p>
-    <w:p>
-      <w:pPr>
-        <w:pStyle w:val="infoblue0"/>
-        <w:ind w:left="1080" w:hanging="360"/>
-      </w:pPr>
-      <w:r>
-        <w:rPr>
-          <w:rFonts w:ascii="Symbol" w:hAnsi="Symbol"/>
-          <w:i w:val="0"/>
-          <w:iCs w:val="0"/>
-        </w:rPr>
-        <w:t></w:t>
-      </w:r>
-      <w:r>
-        <w:rPr>
-          <w:i w:val="0"/>
-          <w:iCs w:val="0"/>
-          <w:sz w:val="14"/>
-          <w:szCs w:val="14"/>
-        </w:rPr>
-        <w:t xml:space="preserve">     </w:t>
-      </w:r>
-      <w:r>
-        <w:t>Work Breakdown Structure (WBS) — optional for small projects</w:t>
-      </w:r>
-    </w:p>
-    <w:p>
-      <w:pPr>
-        <w:pStyle w:val="infoblue0"/>
-        <w:ind w:left="1080" w:hanging="360"/>
-      </w:pPr>
-      <w:r>
-        <w:rPr>
-          <w:rFonts w:ascii="Symbol" w:hAnsi="Symbol"/>
-          <w:i w:val="0"/>
-          <w:iCs w:val="0"/>
-        </w:rPr>
-        <w:t></w:t>
-      </w:r>
-      <w:r>
-        <w:rPr>
-          <w:i w:val="0"/>
-          <w:iCs w:val="0"/>
-          <w:sz w:val="14"/>
-          <w:szCs w:val="14"/>
-        </w:rPr>
-        <w:t xml:space="preserve">     </w:t>
-      </w:r>
-      <w:r>
-        <w:t>a timeline or Gantt chart showing the allocation of time to the project phases or iterations</w:t>
-      </w:r>
-    </w:p>
-    <w:p>
-      <w:pPr>
-        <w:pStyle w:val="infoblue0"/>
-        <w:ind w:left="1080" w:hanging="360"/>
-      </w:pPr>
-      <w:r>
-        <w:rPr>
-          <w:rFonts w:ascii="Symbol" w:hAnsi="Symbol"/>
-          <w:i w:val="0"/>
-          <w:iCs w:val="0"/>
-        </w:rPr>
-        <w:t></w:t>
-      </w:r>
-      <w:r>
-        <w:rPr>
-          <w:i w:val="0"/>
-          <w:iCs w:val="0"/>
-          <w:sz w:val="14"/>
-          <w:szCs w:val="14"/>
-        </w:rPr>
-        <w:t xml:space="preserve">     </w:t>
-      </w:r>
-      <w:r>
-        <w:t>identify major milestones with their achievement criteria</w:t>
-      </w:r>
-    </w:p>
-    <w:p>
-      <w:pPr>
-        <w:pStyle w:val="infoblue0"/>
-      </w:pPr>
-      <w:r>
-        <w:t>Define any important release points and demos.]</w:t>
-      </w:r>
-    </w:p>
-    <w:p>
-      <w:pPr>
-        <w:pStyle w:val="infoblue0"/>
-      </w:pPr>
-    </w:p>
-    <w:p>
-      <w:pPr>
-        <w:pStyle w:val="infoblue0"/>
-      </w:pPr>
-    </w:p>
-    <w:p>
-      <w:pPr>
-        <w:pStyle w:val="infoblue0"/>
-      </w:pPr>
-    </w:p>
-    <w:p>
-      <w:pPr>
-        <w:pStyle w:val="infoblue0"/>
-      </w:pPr>
-    </w:p>
-    <w:p>
-      <w:pPr>
-        <w:pStyle w:val="infoblue0"/>
-      </w:pPr>
-    </w:p>
-    <w:p>
-      <w:pPr>
-        <w:pStyle w:val="infoblue0"/>
-      </w:pPr>
-    </w:p>
-    <w:p>
-      <w:pPr>
-        <w:pStyle w:val="infoblue0"/>
-      </w:pPr>
-    </w:p>
-    <w:p>
-      <w:pPr>
-        <w:pStyle w:val="infoblue0"/>
-      </w:pPr>
-    </w:p>
-    <w:p>
-      <w:pPr>
-        <w:pStyle w:val="infoblue0"/>
-      </w:pPr>
     </w:p>
     <w:p>
       <w:pPr>
@@ -3707,7 +3496,6 @@
           <w:iCs w:val="0"/>
           <w:color w:val="auto"/>
         </w:rPr>
-        <w:lastRenderedPageBreak/>
         <w:t>WBS for this project:</w:t>
       </w:r>
     </w:p>
@@ -3784,6 +3572,127 @@
     <w:p>
       <w:pPr>
         <w:pStyle w:val="infoblue0"/>
+        <w:ind w:left="1440"/>
+        <w:rPr>
+          <w:i w:val="0"/>
+          <w:iCs w:val="0"/>
+          <w:color w:val="auto"/>
+        </w:rPr>
+      </w:pPr>
+    </w:p>
+    <w:p>
+      <w:pPr>
+        <w:pStyle w:val="infoblue0"/>
+        <w:ind w:left="1440"/>
+        <w:rPr>
+          <w:i w:val="0"/>
+          <w:iCs w:val="0"/>
+          <w:color w:val="auto"/>
+        </w:rPr>
+      </w:pPr>
+    </w:p>
+    <w:p>
+      <w:pPr>
+        <w:pStyle w:val="infoblue0"/>
+        <w:ind w:left="1440"/>
+        <w:rPr>
+          <w:i w:val="0"/>
+          <w:iCs w:val="0"/>
+          <w:color w:val="auto"/>
+        </w:rPr>
+      </w:pPr>
+    </w:p>
+    <w:p>
+      <w:pPr>
+        <w:pStyle w:val="infoblue0"/>
+        <w:ind w:left="1440"/>
+        <w:rPr>
+          <w:i w:val="0"/>
+          <w:iCs w:val="0"/>
+          <w:color w:val="auto"/>
+        </w:rPr>
+      </w:pPr>
+    </w:p>
+    <w:p>
+      <w:pPr>
+        <w:pStyle w:val="infoblue0"/>
+        <w:ind w:left="1440"/>
+        <w:rPr>
+          <w:i w:val="0"/>
+          <w:iCs w:val="0"/>
+          <w:color w:val="auto"/>
+        </w:rPr>
+      </w:pPr>
+    </w:p>
+    <w:p>
+      <w:pPr>
+        <w:pStyle w:val="infoblue0"/>
+        <w:ind w:left="1440"/>
+        <w:rPr>
+          <w:i w:val="0"/>
+          <w:iCs w:val="0"/>
+          <w:color w:val="auto"/>
+        </w:rPr>
+      </w:pPr>
+    </w:p>
+    <w:p>
+      <w:pPr>
+        <w:pStyle w:val="infoblue0"/>
+        <w:ind w:left="1440"/>
+        <w:rPr>
+          <w:i w:val="0"/>
+          <w:iCs w:val="0"/>
+          <w:color w:val="auto"/>
+        </w:rPr>
+      </w:pPr>
+    </w:p>
+    <w:p>
+      <w:pPr>
+        <w:pStyle w:val="infoblue0"/>
+        <w:ind w:left="1440"/>
+        <w:rPr>
+          <w:i w:val="0"/>
+          <w:iCs w:val="0"/>
+          <w:color w:val="auto"/>
+        </w:rPr>
+      </w:pPr>
+    </w:p>
+    <w:p>
+      <w:pPr>
+        <w:pStyle w:val="infoblue0"/>
+        <w:ind w:left="1440"/>
+        <w:rPr>
+          <w:i w:val="0"/>
+          <w:iCs w:val="0"/>
+          <w:color w:val="auto"/>
+        </w:rPr>
+      </w:pPr>
+    </w:p>
+    <w:p>
+      <w:pPr>
+        <w:pStyle w:val="infoblue0"/>
+        <w:ind w:left="1440"/>
+        <w:rPr>
+          <w:i w:val="0"/>
+          <w:iCs w:val="0"/>
+          <w:color w:val="auto"/>
+        </w:rPr>
+      </w:pPr>
+    </w:p>
+    <w:p>
+      <w:pPr>
+        <w:pStyle w:val="infoblue0"/>
+        <w:ind w:left="1440"/>
+        <w:rPr>
+          <w:i w:val="0"/>
+          <w:iCs w:val="0"/>
+          <w:color w:val="auto"/>
+        </w:rPr>
+      </w:pPr>
+    </w:p>
+    <w:p>
+      <w:pPr>
+        <w:pStyle w:val="infoblue0"/>
         <w:numPr>
           <w:ilvl w:val="0"/>
           <w:numId w:val="5"/>
@@ -3800,6 +3709,7 @@
           <w:iCs w:val="0"/>
           <w:color w:val="auto"/>
         </w:rPr>
+        <w:lastRenderedPageBreak/>
         <w:t>Gantt chart:</w:t>
       </w:r>
     </w:p>
@@ -3867,64 +3777,2258 @@
     </w:p>
     <w:p>
       <w:pPr>
+        <w:pStyle w:val="infoblue0"/>
+        <w:rPr>
+          <w:i w:val="0"/>
+          <w:iCs w:val="0"/>
+          <w:color w:val="auto"/>
+        </w:rPr>
+      </w:pPr>
+    </w:p>
+    <w:p>
+      <w:pPr>
+        <w:pStyle w:val="infoblue0"/>
+        <w:rPr>
+          <w:i w:val="0"/>
+          <w:iCs w:val="0"/>
+          <w:color w:val="auto"/>
+        </w:rPr>
+      </w:pPr>
+    </w:p>
+    <w:p>
+      <w:pPr>
+        <w:pStyle w:val="infoblue0"/>
+        <w:rPr>
+          <w:i w:val="0"/>
+          <w:iCs w:val="0"/>
+          <w:color w:val="auto"/>
+        </w:rPr>
+      </w:pPr>
+    </w:p>
+    <w:p>
+      <w:pPr>
         <w:pStyle w:val="Heading3"/>
       </w:pPr>
-      <w:bookmarkStart w:id="34" w:name="_Toc524312845"/>
-      <w:bookmarkStart w:id="35" w:name="_Toc307271026"/>
+      <w:bookmarkStart w:id="33" w:name="_Toc524312845"/>
+      <w:bookmarkStart w:id="34" w:name="_Toc307271026"/>
       <w:r>
         <w:t>Iteration Objectives</w:t>
       </w:r>
+      <w:bookmarkEnd w:id="33"/>
       <w:bookmarkEnd w:id="34"/>
-      <w:bookmarkEnd w:id="35"/>
     </w:p>
     <w:p>
       <w:pPr>
         <w:pStyle w:val="infoblue0"/>
       </w:pPr>
-      <w:r>
-        <w:t>[List the objectives to be accomplished for each of the iterations.]</w:t>
-      </w:r>
+    </w:p>
+    <w:tbl>
+      <w:tblPr>
+        <w:tblStyle w:val="TableGrid"/>
+        <w:tblW w:w="0" w:type="auto"/>
+        <w:tblInd w:w="720" w:type="dxa"/>
+        <w:tblLook w:val="04A0" w:firstRow="1" w:lastRow="0" w:firstColumn="1" w:lastColumn="0" w:noHBand="0" w:noVBand="1"/>
+      </w:tblPr>
+      <w:tblGrid>
+        <w:gridCol w:w="1718"/>
+        <w:gridCol w:w="1723"/>
+        <w:gridCol w:w="1733"/>
+        <w:gridCol w:w="1723"/>
+        <w:gridCol w:w="1733"/>
+      </w:tblGrid>
+      <w:tr>
+        <w:tc>
+          <w:tcPr>
+            <w:tcW w:w="1870" w:type="dxa"/>
+            <w:shd w:val="clear" w:color="auto" w:fill="5B9BD5" w:themeFill="accent5"/>
+          </w:tcPr>
+          <w:p>
+            <w:pPr>
+              <w:pStyle w:val="infoblue0"/>
+              <w:ind w:left="0"/>
+              <w:rPr>
+                <w:b/>
+                <w:bCs/>
+                <w:i w:val="0"/>
+                <w:iCs w:val="0"/>
+                <w:color w:val="auto"/>
+              </w:rPr>
+            </w:pPr>
+            <w:r>
+              <w:rPr>
+                <w:b/>
+                <w:bCs/>
+                <w:i w:val="0"/>
+                <w:iCs w:val="0"/>
+                <w:color w:val="auto"/>
+              </w:rPr>
+              <w:t>Phase</w:t>
+            </w:r>
+          </w:p>
+        </w:tc>
+        <w:tc>
+          <w:tcPr>
+            <w:tcW w:w="1870" w:type="dxa"/>
+            <w:shd w:val="clear" w:color="auto" w:fill="5B9BD5" w:themeFill="accent5"/>
+          </w:tcPr>
+          <w:p>
+            <w:pPr>
+              <w:pStyle w:val="infoblue0"/>
+              <w:ind w:left="0"/>
+              <w:rPr>
+                <w:b/>
+                <w:bCs/>
+                <w:i w:val="0"/>
+                <w:iCs w:val="0"/>
+                <w:color w:val="auto"/>
+              </w:rPr>
+            </w:pPr>
+            <w:r>
+              <w:rPr>
+                <w:b/>
+                <w:bCs/>
+                <w:i w:val="0"/>
+                <w:iCs w:val="0"/>
+                <w:color w:val="auto"/>
+              </w:rPr>
+              <w:t>Iteration</w:t>
+            </w:r>
+          </w:p>
+        </w:tc>
+        <w:tc>
+          <w:tcPr>
+            <w:tcW w:w="1870" w:type="dxa"/>
+            <w:shd w:val="clear" w:color="auto" w:fill="5B9BD5" w:themeFill="accent5"/>
+          </w:tcPr>
+          <w:p>
+            <w:pPr>
+              <w:pStyle w:val="infoblue0"/>
+              <w:ind w:left="0"/>
+              <w:rPr>
+                <w:b/>
+                <w:bCs/>
+                <w:i w:val="0"/>
+                <w:iCs w:val="0"/>
+                <w:color w:val="auto"/>
+              </w:rPr>
+            </w:pPr>
+            <w:r>
+              <w:rPr>
+                <w:b/>
+                <w:bCs/>
+                <w:i w:val="0"/>
+                <w:iCs w:val="0"/>
+                <w:color w:val="auto"/>
+              </w:rPr>
+              <w:t>Description</w:t>
+            </w:r>
+          </w:p>
+        </w:tc>
+        <w:tc>
+          <w:tcPr>
+            <w:tcW w:w="1870" w:type="dxa"/>
+            <w:shd w:val="clear" w:color="auto" w:fill="5B9BD5" w:themeFill="accent5"/>
+          </w:tcPr>
+          <w:p>
+            <w:pPr>
+              <w:pStyle w:val="infoblue0"/>
+              <w:ind w:left="0"/>
+              <w:rPr>
+                <w:b/>
+                <w:bCs/>
+                <w:i w:val="0"/>
+                <w:iCs w:val="0"/>
+                <w:color w:val="auto"/>
+              </w:rPr>
+            </w:pPr>
+            <w:r>
+              <w:rPr>
+                <w:b/>
+                <w:bCs/>
+                <w:i w:val="0"/>
+                <w:iCs w:val="0"/>
+                <w:color w:val="auto"/>
+              </w:rPr>
+              <w:t>Associated Milestones</w:t>
+            </w:r>
+          </w:p>
+        </w:tc>
+        <w:tc>
+          <w:tcPr>
+            <w:tcW w:w="1870" w:type="dxa"/>
+            <w:shd w:val="clear" w:color="auto" w:fill="5B9BD5" w:themeFill="accent5"/>
+          </w:tcPr>
+          <w:p>
+            <w:pPr>
+              <w:pStyle w:val="infoblue0"/>
+              <w:ind w:left="0"/>
+              <w:rPr>
+                <w:b/>
+                <w:bCs/>
+                <w:i w:val="0"/>
+                <w:iCs w:val="0"/>
+                <w:color w:val="auto"/>
+              </w:rPr>
+            </w:pPr>
+            <w:r>
+              <w:rPr>
+                <w:b/>
+                <w:bCs/>
+                <w:i w:val="0"/>
+                <w:iCs w:val="0"/>
+                <w:color w:val="auto"/>
+              </w:rPr>
+              <w:t xml:space="preserve">Risks </w:t>
+            </w:r>
+            <w:proofErr w:type="spellStart"/>
+            <w:r>
+              <w:rPr>
+                <w:b/>
+                <w:bCs/>
+                <w:i w:val="0"/>
+                <w:iCs w:val="0"/>
+                <w:color w:val="auto"/>
+              </w:rPr>
+              <w:t>Addressesd</w:t>
+            </w:r>
+            <w:proofErr w:type="spellEnd"/>
+          </w:p>
+        </w:tc>
+      </w:tr>
+      <w:tr>
+        <w:tc>
+          <w:tcPr>
+            <w:tcW w:w="1870" w:type="dxa"/>
+          </w:tcPr>
+          <w:p>
+            <w:pPr>
+              <w:pStyle w:val="infoblue0"/>
+              <w:ind w:left="0"/>
+              <w:rPr>
+                <w:i w:val="0"/>
+                <w:iCs w:val="0"/>
+                <w:color w:val="auto"/>
+              </w:rPr>
+            </w:pPr>
+            <w:r>
+              <w:rPr>
+                <w:i w:val="0"/>
+                <w:iCs w:val="0"/>
+                <w:color w:val="auto"/>
+              </w:rPr>
+              <w:t>Inception</w:t>
+            </w:r>
+          </w:p>
+        </w:tc>
+        <w:tc>
+          <w:tcPr>
+            <w:tcW w:w="1870" w:type="dxa"/>
+          </w:tcPr>
+          <w:p>
+            <w:pPr>
+              <w:widowControl/>
+              <w:spacing w:line="240" w:lineRule="auto"/>
+            </w:pPr>
+            <w:r>
+              <w:t>Preliminary Iteration</w:t>
+            </w:r>
+          </w:p>
+        </w:tc>
+        <w:tc>
+          <w:tcPr>
+            <w:tcW w:w="1870" w:type="dxa"/>
+          </w:tcPr>
+          <w:p>
+            <w:pPr>
+              <w:widowControl/>
+              <w:spacing w:line="240" w:lineRule="auto"/>
+            </w:pPr>
+            <w:r>
+              <w:t>Defines business model, product requirements, project plan, and business case.</w:t>
+            </w:r>
+          </w:p>
+        </w:tc>
+        <w:tc>
+          <w:tcPr>
+            <w:tcW w:w="1870" w:type="dxa"/>
+          </w:tcPr>
+          <w:p>
+            <w:pPr>
+              <w:widowControl/>
+              <w:spacing w:line="240" w:lineRule="auto"/>
+            </w:pPr>
+            <w:r>
+              <w:t>Business Case Review</w:t>
+            </w:r>
+          </w:p>
+          <w:p>
+            <w:pPr>
+              <w:pStyle w:val="infoblue0"/>
+              <w:ind w:left="0"/>
+              <w:rPr>
+                <w:i w:val="0"/>
+                <w:iCs w:val="0"/>
+                <w:color w:val="auto"/>
+              </w:rPr>
+            </w:pPr>
+          </w:p>
+        </w:tc>
+        <w:tc>
+          <w:tcPr>
+            <w:tcW w:w="1870" w:type="dxa"/>
+          </w:tcPr>
+          <w:p>
+            <w:pPr>
+              <w:pStyle w:val="infoblue0"/>
+              <w:ind w:left="0"/>
+              <w:rPr>
+                <w:i w:val="0"/>
+                <w:iCs w:val="0"/>
+                <w:color w:val="auto"/>
+              </w:rPr>
+            </w:pPr>
+            <w:r>
+              <w:rPr>
+                <w:i w:val="0"/>
+                <w:iCs w:val="0"/>
+                <w:color w:val="auto"/>
+              </w:rPr>
+              <w:t>Identify user requirements, scope of project.</w:t>
+            </w:r>
+          </w:p>
+          <w:p>
+            <w:pPr>
+              <w:pStyle w:val="infoblue0"/>
+              <w:ind w:left="0"/>
+              <w:rPr>
+                <w:i w:val="0"/>
+                <w:iCs w:val="0"/>
+                <w:color w:val="auto"/>
+              </w:rPr>
+            </w:pPr>
+          </w:p>
+        </w:tc>
+      </w:tr>
+      <w:tr>
+        <w:tc>
+          <w:tcPr>
+            <w:tcW w:w="1870" w:type="dxa"/>
+          </w:tcPr>
+          <w:p>
+            <w:pPr>
+              <w:widowControl/>
+              <w:spacing w:line="240" w:lineRule="auto"/>
+            </w:pPr>
+            <w:r>
+              <w:t>Elaboration</w:t>
+            </w:r>
+          </w:p>
+          <w:p>
+            <w:pPr>
+              <w:pStyle w:val="infoblue0"/>
+              <w:ind w:left="0"/>
+              <w:rPr>
+                <w:i w:val="0"/>
+                <w:iCs w:val="0"/>
+                <w:color w:val="auto"/>
+              </w:rPr>
+            </w:pPr>
+          </w:p>
+        </w:tc>
+        <w:tc>
+          <w:tcPr>
+            <w:tcW w:w="1870" w:type="dxa"/>
+          </w:tcPr>
+          <w:p>
+            <w:pPr>
+              <w:widowControl/>
+              <w:spacing w:line="240" w:lineRule="auto"/>
+            </w:pPr>
+            <w:r>
+              <w:t>Develop Architectural Prototype</w:t>
+            </w:r>
+          </w:p>
+        </w:tc>
+        <w:tc>
+          <w:tcPr>
+            <w:tcW w:w="1870" w:type="dxa"/>
+          </w:tcPr>
+          <w:p>
+            <w:pPr>
+              <w:pStyle w:val="infoblue0"/>
+              <w:ind w:left="0"/>
+              <w:rPr>
+                <w:i w:val="0"/>
+                <w:iCs w:val="0"/>
+                <w:color w:val="auto"/>
+              </w:rPr>
+            </w:pPr>
+            <w:r>
+              <w:rPr>
+                <w:i w:val="0"/>
+                <w:iCs w:val="0"/>
+                <w:color w:val="000000"/>
+                <w:shd w:val="clear" w:color="auto" w:fill="FFFFFF"/>
+              </w:rPr>
+              <w:t xml:space="preserve">Completes analysis </w:t>
+            </w:r>
+            <w:r>
+              <w:rPr>
+                <w:i w:val="0"/>
+                <w:iCs w:val="0"/>
+                <w:color w:val="000000"/>
+                <w:shd w:val="clear" w:color="auto" w:fill="FFFFFF"/>
+              </w:rPr>
+              <w:t>and</w:t>
+            </w:r>
+            <w:r>
+              <w:rPr>
+                <w:i w:val="0"/>
+                <w:iCs w:val="0"/>
+                <w:color w:val="000000"/>
+                <w:shd w:val="clear" w:color="auto" w:fill="FFFFFF"/>
+              </w:rPr>
+              <w:t xml:space="preserve"> design for all use cases.</w:t>
+            </w:r>
+          </w:p>
+        </w:tc>
+        <w:tc>
+          <w:tcPr>
+            <w:tcW w:w="1870" w:type="dxa"/>
+          </w:tcPr>
+          <w:p>
+            <w:pPr>
+              <w:widowControl/>
+              <w:spacing w:line="240" w:lineRule="auto"/>
+            </w:pPr>
+            <w:r>
+              <w:t>Architectural Prototype</w:t>
+            </w:r>
+          </w:p>
+          <w:p>
+            <w:pPr>
+              <w:pStyle w:val="infoblue0"/>
+              <w:ind w:left="0"/>
+              <w:rPr>
+                <w:i w:val="0"/>
+                <w:iCs w:val="0"/>
+                <w:color w:val="auto"/>
+              </w:rPr>
+            </w:pPr>
+          </w:p>
+        </w:tc>
+        <w:tc>
+          <w:tcPr>
+            <w:tcW w:w="1870" w:type="dxa"/>
+          </w:tcPr>
+          <w:p>
+            <w:pPr>
+              <w:pStyle w:val="infoblue0"/>
+              <w:ind w:left="0"/>
+              <w:rPr>
+                <w:i w:val="0"/>
+                <w:iCs w:val="0"/>
+                <w:color w:val="auto"/>
+              </w:rPr>
+            </w:pPr>
+          </w:p>
+        </w:tc>
+      </w:tr>
+      <w:tr>
+        <w:tc>
+          <w:tcPr>
+            <w:tcW w:w="1870" w:type="dxa"/>
+          </w:tcPr>
+          <w:p>
+            <w:pPr>
+              <w:pStyle w:val="infoblue0"/>
+              <w:ind w:left="0"/>
+              <w:rPr>
+                <w:i w:val="0"/>
+                <w:iCs w:val="0"/>
+                <w:color w:val="auto"/>
+              </w:rPr>
+            </w:pPr>
+            <w:r>
+              <w:rPr>
+                <w:i w:val="0"/>
+                <w:iCs w:val="0"/>
+                <w:color w:val="000000"/>
+                <w:shd w:val="clear" w:color="auto" w:fill="FFFFFF"/>
+              </w:rPr>
+              <w:t>Construction</w:t>
+            </w:r>
+          </w:p>
+        </w:tc>
+        <w:tc>
+          <w:tcPr>
+            <w:tcW w:w="1870" w:type="dxa"/>
+          </w:tcPr>
+          <w:p>
+            <w:pPr>
+              <w:pStyle w:val="infoblue0"/>
+              <w:ind w:left="0"/>
+              <w:rPr>
+                <w:i w:val="0"/>
+                <w:iCs w:val="0"/>
+                <w:color w:val="auto"/>
+              </w:rPr>
+            </w:pPr>
+            <w:r>
+              <w:rPr>
+                <w:i w:val="0"/>
+                <w:iCs w:val="0"/>
+                <w:color w:val="auto"/>
+              </w:rPr>
+              <w:t>C1: Develop Beta</w:t>
+            </w:r>
+          </w:p>
+        </w:tc>
+        <w:tc>
+          <w:tcPr>
+            <w:tcW w:w="1870" w:type="dxa"/>
+          </w:tcPr>
+          <w:p>
+            <w:pPr>
+              <w:pStyle w:val="infoblue0"/>
+              <w:ind w:left="0"/>
+              <w:rPr>
+                <w:i w:val="0"/>
+                <w:iCs w:val="0"/>
+                <w:color w:val="auto"/>
+              </w:rPr>
+            </w:pPr>
+            <w:r>
+              <w:rPr>
+                <w:i w:val="0"/>
+                <w:iCs w:val="0"/>
+                <w:color w:val="auto"/>
+              </w:rPr>
+              <w:t xml:space="preserve">Implement function and </w:t>
+            </w:r>
+            <w:proofErr w:type="spellStart"/>
+            <w:r>
+              <w:rPr>
+                <w:i w:val="0"/>
+                <w:iCs w:val="0"/>
+                <w:color w:val="auto"/>
+              </w:rPr>
+              <w:t>usecases</w:t>
+            </w:r>
+            <w:proofErr w:type="spellEnd"/>
+            <w:r>
+              <w:rPr>
+                <w:i w:val="0"/>
+                <w:iCs w:val="0"/>
+                <w:color w:val="auto"/>
+              </w:rPr>
+              <w:t>.</w:t>
+            </w:r>
+          </w:p>
+        </w:tc>
+        <w:tc>
+          <w:tcPr>
+            <w:tcW w:w="1870" w:type="dxa"/>
+          </w:tcPr>
+          <w:p>
+            <w:pPr>
+              <w:pStyle w:val="infoblue0"/>
+              <w:ind w:left="0"/>
+              <w:rPr>
+                <w:i w:val="0"/>
+                <w:iCs w:val="0"/>
+                <w:color w:val="auto"/>
+              </w:rPr>
+            </w:pPr>
+            <w:r>
+              <w:rPr>
+                <w:i w:val="0"/>
+                <w:iCs w:val="0"/>
+                <w:color w:val="auto"/>
+              </w:rPr>
+              <w:t>Beta</w:t>
+            </w:r>
+          </w:p>
+        </w:tc>
+        <w:tc>
+          <w:tcPr>
+            <w:tcW w:w="1870" w:type="dxa"/>
+          </w:tcPr>
+          <w:p>
+            <w:pPr>
+              <w:pStyle w:val="infoblue0"/>
+              <w:ind w:left="0"/>
+              <w:rPr>
+                <w:i w:val="0"/>
+                <w:iCs w:val="0"/>
+                <w:color w:val="auto"/>
+              </w:rPr>
+            </w:pPr>
+            <w:r>
+              <w:rPr>
+                <w:i w:val="0"/>
+                <w:iCs w:val="0"/>
+                <w:color w:val="auto"/>
+              </w:rPr>
+              <w:t>Some key features from types of user.</w:t>
+            </w:r>
+          </w:p>
+        </w:tc>
+      </w:tr>
+      <w:tr>
+        <w:tc>
+          <w:tcPr>
+            <w:tcW w:w="1870" w:type="dxa"/>
+          </w:tcPr>
+          <w:p>
+            <w:pPr>
+              <w:pStyle w:val="infoblue0"/>
+              <w:ind w:left="0"/>
+              <w:rPr>
+                <w:i w:val="0"/>
+                <w:iCs w:val="0"/>
+                <w:color w:val="auto"/>
+              </w:rPr>
+            </w:pPr>
+          </w:p>
+        </w:tc>
+        <w:tc>
+          <w:tcPr>
+            <w:tcW w:w="1870" w:type="dxa"/>
+          </w:tcPr>
+          <w:p>
+            <w:pPr>
+              <w:pStyle w:val="infoblue0"/>
+              <w:ind w:left="0"/>
+              <w:rPr>
+                <w:i w:val="0"/>
+                <w:iCs w:val="0"/>
+                <w:color w:val="auto"/>
+              </w:rPr>
+            </w:pPr>
+            <w:r>
+              <w:rPr>
+                <w:i w:val="0"/>
+                <w:iCs w:val="0"/>
+                <w:color w:val="auto"/>
+              </w:rPr>
+              <w:t>C2: Develop Initial Release</w:t>
+            </w:r>
+          </w:p>
+        </w:tc>
+        <w:tc>
+          <w:tcPr>
+            <w:tcW w:w="1870" w:type="dxa"/>
+          </w:tcPr>
+          <w:p>
+            <w:pPr>
+              <w:pStyle w:val="infoblue0"/>
+              <w:ind w:left="0"/>
+              <w:rPr>
+                <w:i w:val="0"/>
+                <w:iCs w:val="0"/>
+                <w:color w:val="auto"/>
+              </w:rPr>
+            </w:pPr>
+            <w:r>
+              <w:rPr>
+                <w:i w:val="0"/>
+                <w:iCs w:val="0"/>
+                <w:color w:val="auto"/>
+              </w:rPr>
+              <w:t xml:space="preserve">Implement and test other </w:t>
+            </w:r>
+            <w:proofErr w:type="spellStart"/>
+            <w:r>
+              <w:rPr>
+                <w:i w:val="0"/>
+                <w:iCs w:val="0"/>
+                <w:color w:val="auto"/>
+              </w:rPr>
+              <w:t>usecases</w:t>
+            </w:r>
+            <w:proofErr w:type="spellEnd"/>
+            <w:r>
+              <w:rPr>
+                <w:i w:val="0"/>
+                <w:iCs w:val="0"/>
+                <w:color w:val="auto"/>
+              </w:rPr>
+              <w:t>, fix bugs from Beta version.</w:t>
+            </w:r>
+            <w:r>
+              <w:rPr>
+                <w:i w:val="0"/>
+                <w:iCs w:val="0"/>
+                <w:color w:val="auto"/>
+              </w:rPr>
+              <w:br/>
+              <w:t xml:space="preserve">Continue </w:t>
+            </w:r>
+            <w:r>
+              <w:rPr>
+                <w:i w:val="0"/>
+                <w:iCs w:val="0"/>
+                <w:color w:val="auto"/>
+              </w:rPr>
+              <w:lastRenderedPageBreak/>
+              <w:t>developing</w:t>
+            </w:r>
+            <w:r>
+              <w:rPr>
+                <w:i w:val="0"/>
+                <w:iCs w:val="0"/>
+                <w:color w:val="auto"/>
+              </w:rPr>
+              <w:t xml:space="preserve"> remain</w:t>
+            </w:r>
+            <w:r>
+              <w:rPr>
+                <w:i w:val="0"/>
+                <w:iCs w:val="0"/>
+                <w:color w:val="auto"/>
+              </w:rPr>
+              <w:t xml:space="preserve"> functions</w:t>
+            </w:r>
+          </w:p>
+        </w:tc>
+        <w:tc>
+          <w:tcPr>
+            <w:tcW w:w="1870" w:type="dxa"/>
+          </w:tcPr>
+          <w:p>
+            <w:pPr>
+              <w:pStyle w:val="infoblue0"/>
+              <w:ind w:left="0"/>
+              <w:rPr>
+                <w:i w:val="0"/>
+                <w:iCs w:val="0"/>
+                <w:color w:val="auto"/>
+              </w:rPr>
+            </w:pPr>
+            <w:r>
+              <w:rPr>
+                <w:i w:val="0"/>
+                <w:iCs w:val="0"/>
+                <w:color w:val="auto"/>
+              </w:rPr>
+              <w:lastRenderedPageBreak/>
+              <w:t>Software</w:t>
+            </w:r>
+          </w:p>
+        </w:tc>
+        <w:tc>
+          <w:tcPr>
+            <w:tcW w:w="1870" w:type="dxa"/>
+          </w:tcPr>
+          <w:p>
+            <w:pPr>
+              <w:pStyle w:val="infoblue0"/>
+              <w:ind w:left="0"/>
+              <w:rPr>
+                <w:i w:val="0"/>
+                <w:iCs w:val="0"/>
+                <w:color w:val="auto"/>
+              </w:rPr>
+            </w:pPr>
+            <w:r>
+              <w:rPr>
+                <w:i w:val="0"/>
+                <w:iCs w:val="0"/>
+                <w:color w:val="auto"/>
+              </w:rPr>
+              <w:t>Improve quality of product.</w:t>
+            </w:r>
+          </w:p>
+          <w:p>
+            <w:pPr>
+              <w:pStyle w:val="infoblue0"/>
+              <w:ind w:left="0"/>
+              <w:rPr>
+                <w:i w:val="0"/>
+                <w:iCs w:val="0"/>
+                <w:color w:val="auto"/>
+              </w:rPr>
+            </w:pPr>
+            <w:r>
+              <w:rPr>
+                <w:i w:val="0"/>
+                <w:iCs w:val="0"/>
+                <w:color w:val="auto"/>
+              </w:rPr>
+              <w:lastRenderedPageBreak/>
+              <w:t>All features of users should be implemented.</w:t>
+            </w:r>
+          </w:p>
+        </w:tc>
+      </w:tr>
+      <w:tr>
+        <w:tc>
+          <w:tcPr>
+            <w:tcW w:w="1870" w:type="dxa"/>
+          </w:tcPr>
+          <w:p>
+            <w:pPr>
+              <w:pStyle w:val="infoblue0"/>
+              <w:ind w:left="0"/>
+              <w:rPr>
+                <w:i w:val="0"/>
+                <w:iCs w:val="0"/>
+                <w:color w:val="auto"/>
+              </w:rPr>
+            </w:pPr>
+          </w:p>
+        </w:tc>
+        <w:tc>
+          <w:tcPr>
+            <w:tcW w:w="1870" w:type="dxa"/>
+          </w:tcPr>
+          <w:p>
+            <w:pPr>
+              <w:pStyle w:val="infoblue0"/>
+              <w:ind w:left="0"/>
+              <w:rPr>
+                <w:i w:val="0"/>
+                <w:iCs w:val="0"/>
+                <w:color w:val="auto"/>
+              </w:rPr>
+            </w:pPr>
+            <w:r>
+              <w:rPr>
+                <w:i w:val="0"/>
+                <w:iCs w:val="0"/>
+                <w:color w:val="auto"/>
+              </w:rPr>
+              <w:t>C3: Develop Full Release</w:t>
+            </w:r>
+          </w:p>
+        </w:tc>
+        <w:tc>
+          <w:tcPr>
+            <w:tcW w:w="1870" w:type="dxa"/>
+          </w:tcPr>
+          <w:p>
+            <w:pPr>
+              <w:pStyle w:val="infoblue0"/>
+              <w:ind w:left="0"/>
+              <w:rPr>
+                <w:i w:val="0"/>
+                <w:iCs w:val="0"/>
+                <w:color w:val="auto"/>
+              </w:rPr>
+            </w:pPr>
+            <w:r>
+              <w:rPr>
+                <w:i w:val="0"/>
+                <w:iCs w:val="0"/>
+                <w:color w:val="auto"/>
+              </w:rPr>
+              <w:t>Fix bugs from Initial version.</w:t>
+            </w:r>
+            <w:r>
+              <w:rPr>
+                <w:i w:val="0"/>
+                <w:iCs w:val="0"/>
+                <w:color w:val="auto"/>
+              </w:rPr>
+              <w:br/>
+              <w:t>Develop fully system.</w:t>
+            </w:r>
+            <w:r>
+              <w:rPr>
+                <w:i w:val="0"/>
+                <w:iCs w:val="0"/>
+                <w:color w:val="auto"/>
+              </w:rPr>
+              <w:br/>
+              <w:t>Improve performance.</w:t>
+            </w:r>
+          </w:p>
+        </w:tc>
+        <w:tc>
+          <w:tcPr>
+            <w:tcW w:w="1870" w:type="dxa"/>
+          </w:tcPr>
+          <w:p>
+            <w:pPr>
+              <w:pStyle w:val="infoblue0"/>
+              <w:ind w:left="0"/>
+              <w:rPr>
+                <w:i w:val="0"/>
+                <w:iCs w:val="0"/>
+                <w:color w:val="auto"/>
+              </w:rPr>
+            </w:pPr>
+            <w:r>
+              <w:rPr>
+                <w:i w:val="0"/>
+                <w:iCs w:val="0"/>
+                <w:color w:val="auto"/>
+              </w:rPr>
+              <w:t>Software Released</w:t>
+            </w:r>
+          </w:p>
+        </w:tc>
+        <w:tc>
+          <w:tcPr>
+            <w:tcW w:w="1870" w:type="dxa"/>
+          </w:tcPr>
+          <w:p>
+            <w:pPr>
+              <w:pStyle w:val="infoblue0"/>
+              <w:ind w:left="0"/>
+              <w:rPr>
+                <w:i w:val="0"/>
+                <w:iCs w:val="0"/>
+                <w:color w:val="auto"/>
+              </w:rPr>
+            </w:pPr>
+            <w:r>
+              <w:rPr>
+                <w:i w:val="0"/>
+                <w:iCs w:val="0"/>
+                <w:color w:val="auto"/>
+              </w:rPr>
+              <w:t>All functions of system developed fully.</w:t>
+            </w:r>
+          </w:p>
+        </w:tc>
+      </w:tr>
+    </w:tbl>
+    <w:p>
+      <w:pPr>
+        <w:pStyle w:val="infoblue0"/>
+        <w:rPr>
+          <w:i w:val="0"/>
+          <w:iCs w:val="0"/>
+          <w:color w:val="auto"/>
+        </w:rPr>
+      </w:pPr>
     </w:p>
     <w:p>
       <w:pPr>
         <w:pStyle w:val="Heading3"/>
       </w:pPr>
-      <w:bookmarkStart w:id="36" w:name="_Toc524312846"/>
-      <w:bookmarkStart w:id="37" w:name="_Toc307271027"/>
+      <w:bookmarkStart w:id="35" w:name="_Toc524312846"/>
+      <w:bookmarkStart w:id="36" w:name="_Toc307271027"/>
       <w:r>
-        <w:lastRenderedPageBreak/>
         <w:t>Releases</w:t>
       </w:r>
+      <w:bookmarkEnd w:id="35"/>
       <w:bookmarkEnd w:id="36"/>
-      <w:bookmarkEnd w:id="37"/>
     </w:p>
     <w:p>
       <w:pPr>
         <w:pStyle w:val="infoblue0"/>
       </w:pPr>
-      <w:r>
-        <w:t>[A brief description of each software release and whether it’s demo, beta, and so on.]</w:t>
-      </w:r>
+    </w:p>
+    <w:tbl>
+      <w:tblPr>
+        <w:tblStyle w:val="TableGrid"/>
+        <w:tblW w:w="0" w:type="auto"/>
+        <w:tblInd w:w="720" w:type="dxa"/>
+        <w:tblLook w:val="04A0" w:firstRow="1" w:lastRow="0" w:firstColumn="1" w:lastColumn="0" w:noHBand="0" w:noVBand="1"/>
+      </w:tblPr>
+      <w:tblGrid>
+        <w:gridCol w:w="1075"/>
+        <w:gridCol w:w="5850"/>
+        <w:gridCol w:w="1705"/>
+      </w:tblGrid>
+      <w:tr>
+        <w:tc>
+          <w:tcPr>
+            <w:tcW w:w="1075" w:type="dxa"/>
+            <w:shd w:val="clear" w:color="auto" w:fill="5B9BD5" w:themeFill="accent5"/>
+          </w:tcPr>
+          <w:p>
+            <w:pPr>
+              <w:pStyle w:val="infoblue0"/>
+              <w:ind w:left="0"/>
+              <w:rPr>
+                <w:b/>
+                <w:bCs/>
+                <w:i w:val="0"/>
+                <w:iCs w:val="0"/>
+                <w:color w:val="auto"/>
+              </w:rPr>
+            </w:pPr>
+            <w:r>
+              <w:rPr>
+                <w:b/>
+                <w:bCs/>
+                <w:i w:val="0"/>
+                <w:iCs w:val="0"/>
+                <w:color w:val="auto"/>
+              </w:rPr>
+              <w:t>Version</w:t>
+            </w:r>
+          </w:p>
+        </w:tc>
+        <w:tc>
+          <w:tcPr>
+            <w:tcW w:w="5850" w:type="dxa"/>
+            <w:shd w:val="clear" w:color="auto" w:fill="5B9BD5" w:themeFill="accent5"/>
+          </w:tcPr>
+          <w:p>
+            <w:pPr>
+              <w:pStyle w:val="infoblue0"/>
+              <w:ind w:left="0"/>
+              <w:rPr>
+                <w:b/>
+                <w:bCs/>
+                <w:i w:val="0"/>
+                <w:iCs w:val="0"/>
+                <w:color w:val="auto"/>
+              </w:rPr>
+            </w:pPr>
+            <w:r>
+              <w:rPr>
+                <w:b/>
+                <w:bCs/>
+                <w:i w:val="0"/>
+                <w:iCs w:val="0"/>
+                <w:color w:val="auto"/>
+              </w:rPr>
+              <w:t>Description</w:t>
+            </w:r>
+          </w:p>
+        </w:tc>
+        <w:tc>
+          <w:tcPr>
+            <w:tcW w:w="1705" w:type="dxa"/>
+            <w:shd w:val="clear" w:color="auto" w:fill="5B9BD5" w:themeFill="accent5"/>
+          </w:tcPr>
+          <w:p>
+            <w:pPr>
+              <w:pStyle w:val="infoblue0"/>
+              <w:ind w:left="0"/>
+              <w:rPr>
+                <w:b/>
+                <w:bCs/>
+                <w:i w:val="0"/>
+                <w:iCs w:val="0"/>
+                <w:color w:val="auto"/>
+              </w:rPr>
+            </w:pPr>
+            <w:r>
+              <w:rPr>
+                <w:b/>
+                <w:bCs/>
+                <w:i w:val="0"/>
+                <w:iCs w:val="0"/>
+                <w:color w:val="auto"/>
+              </w:rPr>
+              <w:t>Note</w:t>
+            </w:r>
+          </w:p>
+        </w:tc>
+      </w:tr>
+      <w:tr>
+        <w:tc>
+          <w:tcPr>
+            <w:tcW w:w="1075" w:type="dxa"/>
+          </w:tcPr>
+          <w:p>
+            <w:pPr>
+              <w:pStyle w:val="infoblue0"/>
+              <w:ind w:left="0"/>
+              <w:rPr>
+                <w:i w:val="0"/>
+                <w:iCs w:val="0"/>
+                <w:color w:val="auto"/>
+              </w:rPr>
+            </w:pPr>
+            <w:r>
+              <w:rPr>
+                <w:i w:val="0"/>
+                <w:iCs w:val="0"/>
+                <w:color w:val="auto"/>
+              </w:rPr>
+              <w:t>Alpha</w:t>
+            </w:r>
+          </w:p>
+        </w:tc>
+        <w:tc>
+          <w:tcPr>
+            <w:tcW w:w="5850" w:type="dxa"/>
+          </w:tcPr>
+          <w:p>
+            <w:pPr>
+              <w:pStyle w:val="infoblue0"/>
+              <w:ind w:left="0"/>
+              <w:rPr>
+                <w:i w:val="0"/>
+                <w:iCs w:val="0"/>
+                <w:color w:val="auto"/>
+              </w:rPr>
+            </w:pPr>
+            <w:r>
+              <w:rPr>
+                <w:i w:val="0"/>
+                <w:iCs w:val="0"/>
+                <w:color w:val="auto"/>
+              </w:rPr>
+              <w:t>Basic login feature and UI, connect database.</w:t>
+            </w:r>
+          </w:p>
+        </w:tc>
+        <w:tc>
+          <w:tcPr>
+            <w:tcW w:w="1705" w:type="dxa"/>
+          </w:tcPr>
+          <w:p>
+            <w:pPr>
+              <w:pStyle w:val="infoblue0"/>
+              <w:ind w:left="0"/>
+              <w:rPr>
+                <w:i w:val="0"/>
+                <w:iCs w:val="0"/>
+                <w:color w:val="auto"/>
+              </w:rPr>
+            </w:pPr>
+          </w:p>
+        </w:tc>
+      </w:tr>
+      <w:tr>
+        <w:tc>
+          <w:tcPr>
+            <w:tcW w:w="1075" w:type="dxa"/>
+          </w:tcPr>
+          <w:p>
+            <w:pPr>
+              <w:pStyle w:val="infoblue0"/>
+              <w:ind w:left="0"/>
+              <w:rPr>
+                <w:i w:val="0"/>
+                <w:iCs w:val="0"/>
+                <w:color w:val="auto"/>
+              </w:rPr>
+            </w:pPr>
+            <w:r>
+              <w:rPr>
+                <w:i w:val="0"/>
+                <w:iCs w:val="0"/>
+                <w:color w:val="auto"/>
+              </w:rPr>
+              <w:t>Beta</w:t>
+            </w:r>
+          </w:p>
+        </w:tc>
+        <w:tc>
+          <w:tcPr>
+            <w:tcW w:w="5850" w:type="dxa"/>
+          </w:tcPr>
+          <w:p>
+            <w:pPr>
+              <w:pStyle w:val="infoblue0"/>
+              <w:ind w:left="0"/>
+              <w:rPr>
+                <w:i w:val="0"/>
+                <w:iCs w:val="0"/>
+                <w:color w:val="auto"/>
+              </w:rPr>
+            </w:pPr>
+            <w:r>
+              <w:rPr>
+                <w:i w:val="0"/>
+                <w:iCs w:val="0"/>
+                <w:color w:val="auto"/>
+              </w:rPr>
+              <w:t xml:space="preserve">Basic </w:t>
+            </w:r>
+            <w:proofErr w:type="gramStart"/>
+            <w:r>
+              <w:rPr>
+                <w:i w:val="0"/>
+                <w:iCs w:val="0"/>
+                <w:color w:val="auto"/>
+              </w:rPr>
+              <w:t>feature</w:t>
+            </w:r>
+            <w:r>
+              <w:rPr>
+                <w:i w:val="0"/>
+                <w:iCs w:val="0"/>
+                <w:color w:val="auto"/>
+              </w:rPr>
+              <w:t>s</w:t>
+            </w:r>
+            <w:r>
+              <w:rPr>
+                <w:i w:val="0"/>
+                <w:iCs w:val="0"/>
+                <w:color w:val="auto"/>
+              </w:rPr>
+              <w:t>(</w:t>
+            </w:r>
+            <w:proofErr w:type="gramEnd"/>
+            <w:r>
+              <w:rPr>
+                <w:i w:val="0"/>
+                <w:iCs w:val="0"/>
+                <w:color w:val="auto"/>
+              </w:rPr>
+              <w:t xml:space="preserve">Insert bill, register member) for users who are </w:t>
+            </w:r>
+            <w:r>
+              <w:rPr>
+                <w:i w:val="0"/>
+                <w:iCs w:val="0"/>
+                <w:color w:val="auto"/>
+              </w:rPr>
+              <w:t>sale staff</w:t>
+            </w:r>
+            <w:r>
+              <w:rPr>
+                <w:i w:val="0"/>
+                <w:iCs w:val="0"/>
+                <w:color w:val="auto"/>
+              </w:rPr>
+              <w:t>.</w:t>
+            </w:r>
+            <w:r>
+              <w:rPr>
+                <w:i w:val="0"/>
+                <w:iCs w:val="0"/>
+                <w:color w:val="auto"/>
+              </w:rPr>
+              <w:br/>
+              <w:t>Basic features for users who are storage staff.</w:t>
+            </w:r>
+          </w:p>
+          <w:p>
+            <w:pPr>
+              <w:pStyle w:val="infoblue0"/>
+              <w:ind w:left="0"/>
+              <w:rPr>
+                <w:i w:val="0"/>
+                <w:iCs w:val="0"/>
+                <w:color w:val="auto"/>
+              </w:rPr>
+            </w:pPr>
+            <w:r>
+              <w:rPr>
+                <w:i w:val="0"/>
+                <w:iCs w:val="0"/>
+                <w:color w:val="auto"/>
+              </w:rPr>
+              <w:t xml:space="preserve">Basic features for </w:t>
+            </w:r>
+            <w:proofErr w:type="gramStart"/>
+            <w:r>
+              <w:rPr>
+                <w:i w:val="0"/>
+                <w:iCs w:val="0"/>
+                <w:color w:val="auto"/>
+              </w:rPr>
+              <w:t>manager</w:t>
+            </w:r>
+            <w:r>
+              <w:rPr>
+                <w:i w:val="0"/>
+                <w:iCs w:val="0"/>
+                <w:color w:val="auto"/>
+              </w:rPr>
+              <w:t>(</w:t>
+            </w:r>
+            <w:proofErr w:type="gramEnd"/>
+            <w:r>
+              <w:rPr>
+                <w:i w:val="0"/>
+                <w:iCs w:val="0"/>
+                <w:color w:val="auto"/>
+              </w:rPr>
+              <w:t>manage all staff of store)</w:t>
+            </w:r>
+          </w:p>
+        </w:tc>
+        <w:tc>
+          <w:tcPr>
+            <w:tcW w:w="1705" w:type="dxa"/>
+          </w:tcPr>
+          <w:p>
+            <w:pPr>
+              <w:pStyle w:val="infoblue0"/>
+              <w:ind w:left="0"/>
+              <w:rPr>
+                <w:i w:val="0"/>
+                <w:iCs w:val="0"/>
+                <w:color w:val="auto"/>
+              </w:rPr>
+            </w:pPr>
+            <w:r>
+              <w:rPr>
+                <w:i w:val="0"/>
+                <w:iCs w:val="0"/>
+                <w:color w:val="auto"/>
+              </w:rPr>
+              <w:t>Demo</w:t>
+            </w:r>
+          </w:p>
+        </w:tc>
+      </w:tr>
+      <w:tr>
+        <w:tc>
+          <w:tcPr>
+            <w:tcW w:w="1075" w:type="dxa"/>
+          </w:tcPr>
+          <w:p>
+            <w:pPr>
+              <w:pStyle w:val="infoblue0"/>
+              <w:ind w:left="0"/>
+              <w:rPr>
+                <w:i w:val="0"/>
+                <w:iCs w:val="0"/>
+                <w:color w:val="auto"/>
+              </w:rPr>
+            </w:pPr>
+            <w:r>
+              <w:rPr>
+                <w:i w:val="0"/>
+                <w:iCs w:val="0"/>
+                <w:color w:val="auto"/>
+              </w:rPr>
+              <w:t>1.0</w:t>
+            </w:r>
+          </w:p>
+        </w:tc>
+        <w:tc>
+          <w:tcPr>
+            <w:tcW w:w="5850" w:type="dxa"/>
+          </w:tcPr>
+          <w:p>
+            <w:pPr>
+              <w:pStyle w:val="infoblue0"/>
+              <w:ind w:left="0"/>
+              <w:rPr>
+                <w:i w:val="0"/>
+                <w:iCs w:val="0"/>
+                <w:color w:val="auto"/>
+              </w:rPr>
+            </w:pPr>
+            <w:r>
+              <w:rPr>
+                <w:i w:val="0"/>
+                <w:iCs w:val="0"/>
+                <w:color w:val="auto"/>
+              </w:rPr>
+              <w:t>Improve UI.</w:t>
+            </w:r>
+            <w:r>
+              <w:rPr>
+                <w:i w:val="0"/>
+                <w:iCs w:val="0"/>
+                <w:color w:val="auto"/>
+              </w:rPr>
+              <w:br/>
+            </w:r>
+            <w:proofErr w:type="spellStart"/>
+            <w:r>
+              <w:rPr>
+                <w:i w:val="0"/>
+                <w:iCs w:val="0"/>
+                <w:color w:val="auto"/>
+              </w:rPr>
+              <w:t>Improve</w:t>
+            </w:r>
+            <w:proofErr w:type="spellEnd"/>
+            <w:r>
+              <w:rPr>
+                <w:i w:val="0"/>
+                <w:iCs w:val="0"/>
+                <w:color w:val="auto"/>
+              </w:rPr>
+              <w:t xml:space="preserve"> features for all types of </w:t>
+            </w:r>
+            <w:proofErr w:type="gramStart"/>
+            <w:r>
+              <w:rPr>
+                <w:i w:val="0"/>
+                <w:iCs w:val="0"/>
+                <w:color w:val="auto"/>
+              </w:rPr>
+              <w:t>user</w:t>
+            </w:r>
+            <w:r>
+              <w:rPr>
+                <w:i w:val="0"/>
+                <w:iCs w:val="0"/>
+                <w:color w:val="auto"/>
+              </w:rPr>
+              <w:t>(</w:t>
+            </w:r>
+            <w:proofErr w:type="gramEnd"/>
+            <w:r>
+              <w:rPr>
+                <w:i w:val="0"/>
+                <w:iCs w:val="0"/>
+                <w:color w:val="auto"/>
+              </w:rPr>
+              <w:t>such as e</w:t>
+            </w:r>
+            <w:r>
+              <w:rPr>
+                <w:i w:val="0"/>
+                <w:iCs w:val="0"/>
+                <w:color w:val="auto"/>
+              </w:rPr>
+              <w:t>mployee can check the static of product</w:t>
+            </w:r>
+            <w:r>
+              <w:rPr>
+                <w:i w:val="0"/>
+                <w:iCs w:val="0"/>
+                <w:color w:val="auto"/>
+              </w:rPr>
+              <w:t>,…)</w:t>
+            </w:r>
+          </w:p>
+          <w:p>
+            <w:pPr>
+              <w:pStyle w:val="infoblue0"/>
+              <w:ind w:left="0"/>
+              <w:rPr>
+                <w:i w:val="0"/>
+                <w:iCs w:val="0"/>
+                <w:color w:val="auto"/>
+              </w:rPr>
+            </w:pPr>
+          </w:p>
+        </w:tc>
+        <w:tc>
+          <w:tcPr>
+            <w:tcW w:w="1705" w:type="dxa"/>
+          </w:tcPr>
+          <w:p>
+            <w:pPr>
+              <w:pStyle w:val="infoblue0"/>
+              <w:ind w:left="0"/>
+              <w:rPr>
+                <w:i w:val="0"/>
+                <w:iCs w:val="0"/>
+                <w:color w:val="auto"/>
+              </w:rPr>
+            </w:pPr>
+            <w:r>
+              <w:rPr>
+                <w:i w:val="0"/>
+                <w:iCs w:val="0"/>
+                <w:color w:val="auto"/>
+              </w:rPr>
+              <w:t>Release</w:t>
+            </w:r>
+          </w:p>
+        </w:tc>
+      </w:tr>
+      <w:tr>
+        <w:tc>
+          <w:tcPr>
+            <w:tcW w:w="1075" w:type="dxa"/>
+          </w:tcPr>
+          <w:p>
+            <w:pPr>
+              <w:pStyle w:val="infoblue0"/>
+              <w:ind w:left="0"/>
+              <w:rPr>
+                <w:i w:val="0"/>
+                <w:iCs w:val="0"/>
+                <w:color w:val="auto"/>
+              </w:rPr>
+            </w:pPr>
+            <w:r>
+              <w:rPr>
+                <w:i w:val="0"/>
+                <w:iCs w:val="0"/>
+                <w:color w:val="auto"/>
+              </w:rPr>
+              <w:t>1.1</w:t>
+            </w:r>
+          </w:p>
+        </w:tc>
+        <w:tc>
+          <w:tcPr>
+            <w:tcW w:w="5850" w:type="dxa"/>
+          </w:tcPr>
+          <w:p>
+            <w:pPr>
+              <w:pStyle w:val="infoblue0"/>
+              <w:ind w:left="0"/>
+              <w:rPr>
+                <w:i w:val="0"/>
+                <w:iCs w:val="0"/>
+                <w:color w:val="auto"/>
+              </w:rPr>
+            </w:pPr>
+            <w:r>
+              <w:rPr>
+                <w:i w:val="0"/>
+                <w:iCs w:val="0"/>
+                <w:color w:val="auto"/>
+              </w:rPr>
+              <w:t xml:space="preserve">Manager can require and check the report of </w:t>
+            </w:r>
+            <w:r>
+              <w:rPr>
+                <w:i w:val="0"/>
+                <w:iCs w:val="0"/>
+                <w:color w:val="auto"/>
+              </w:rPr>
+              <w:t>product, storage, financial</w:t>
+            </w:r>
+            <w:r>
+              <w:rPr>
+                <w:i w:val="0"/>
+                <w:iCs w:val="0"/>
+                <w:color w:val="auto"/>
+              </w:rPr>
+              <w:t>.</w:t>
+            </w:r>
+          </w:p>
+        </w:tc>
+        <w:tc>
+          <w:tcPr>
+            <w:tcW w:w="1705" w:type="dxa"/>
+          </w:tcPr>
+          <w:p>
+            <w:pPr>
+              <w:pStyle w:val="infoblue0"/>
+              <w:ind w:left="0"/>
+              <w:rPr>
+                <w:i w:val="0"/>
+                <w:iCs w:val="0"/>
+                <w:color w:val="auto"/>
+              </w:rPr>
+            </w:pPr>
+          </w:p>
+        </w:tc>
+      </w:tr>
+    </w:tbl>
+    <w:p>
+      <w:pPr>
+        <w:pStyle w:val="infoblue0"/>
+        <w:rPr>
+          <w:i w:val="0"/>
+          <w:iCs w:val="0"/>
+          <w:color w:val="auto"/>
+        </w:rPr>
+      </w:pPr>
     </w:p>
     <w:p>
       <w:pPr>
         <w:pStyle w:val="Heading3"/>
       </w:pPr>
-      <w:bookmarkStart w:id="38" w:name="_Toc524312847"/>
-      <w:bookmarkStart w:id="39" w:name="_Toc307271028"/>
+      <w:bookmarkStart w:id="37" w:name="_Toc524312847"/>
+      <w:bookmarkStart w:id="38" w:name="_Toc307271028"/>
       <w:r>
         <w:t>Project Schedule</w:t>
       </w:r>
+      <w:bookmarkEnd w:id="37"/>
       <w:bookmarkEnd w:id="38"/>
+    </w:p>
+    <w:p>
+      <w:pPr>
+        <w:pStyle w:val="infoblue0"/>
+        <w:numPr>
+          <w:ilvl w:val="0"/>
+          <w:numId w:val="6"/>
+        </w:numPr>
+        <w:rPr>
+          <w:i w:val="0"/>
+          <w:iCs w:val="0"/>
+          <w:color w:val="auto"/>
+        </w:rPr>
+      </w:pPr>
+      <w:r>
+        <w:rPr>
+          <w:i w:val="0"/>
+          <w:iCs w:val="0"/>
+          <w:color w:val="auto"/>
+        </w:rPr>
+        <w:t>Schedule will be updated weekly.</w:t>
+      </w:r>
+      <w:bookmarkStart w:id="39" w:name="_GoBack"/>
       <w:bookmarkEnd w:id="39"/>
     </w:p>
+    <w:tbl>
+      <w:tblPr>
+        <w:tblStyle w:val="TableGrid"/>
+        <w:tblW w:w="0" w:type="auto"/>
+        <w:tblInd w:w="720" w:type="dxa"/>
+        <w:tblLook w:val="04A0" w:firstRow="1" w:lastRow="0" w:firstColumn="1" w:lastColumn="0" w:noHBand="0" w:noVBand="1"/>
+      </w:tblPr>
+      <w:tblGrid>
+        <w:gridCol w:w="2272"/>
+        <w:gridCol w:w="2329"/>
+        <w:gridCol w:w="2103"/>
+        <w:gridCol w:w="1926"/>
+      </w:tblGrid>
+      <w:tr>
+        <w:tc>
+          <w:tcPr>
+            <w:tcW w:w="2272" w:type="dxa"/>
+            <w:shd w:val="clear" w:color="auto" w:fill="5B9BD5" w:themeFill="accent5"/>
+          </w:tcPr>
+          <w:p>
+            <w:pPr>
+              <w:pStyle w:val="infoblue0"/>
+              <w:ind w:left="0"/>
+              <w:rPr>
+                <w:i w:val="0"/>
+                <w:iCs w:val="0"/>
+                <w:color w:val="auto"/>
+              </w:rPr>
+            </w:pPr>
+            <w:r>
+              <w:rPr>
+                <w:i w:val="0"/>
+                <w:iCs w:val="0"/>
+                <w:color w:val="auto"/>
+              </w:rPr>
+              <w:t>Start date</w:t>
+            </w:r>
+          </w:p>
+        </w:tc>
+        <w:tc>
+          <w:tcPr>
+            <w:tcW w:w="2329" w:type="dxa"/>
+            <w:shd w:val="clear" w:color="auto" w:fill="5B9BD5" w:themeFill="accent5"/>
+          </w:tcPr>
+          <w:p>
+            <w:pPr>
+              <w:pStyle w:val="infoblue0"/>
+              <w:ind w:left="0"/>
+              <w:rPr>
+                <w:i w:val="0"/>
+                <w:iCs w:val="0"/>
+                <w:color w:val="auto"/>
+              </w:rPr>
+            </w:pPr>
+            <w:r>
+              <w:rPr>
+                <w:i w:val="0"/>
+                <w:iCs w:val="0"/>
+                <w:color w:val="auto"/>
+              </w:rPr>
+              <w:t>Target date</w:t>
+            </w:r>
+          </w:p>
+        </w:tc>
+        <w:tc>
+          <w:tcPr>
+            <w:tcW w:w="2103" w:type="dxa"/>
+            <w:shd w:val="clear" w:color="auto" w:fill="5B9BD5" w:themeFill="accent5"/>
+          </w:tcPr>
+          <w:p>
+            <w:pPr>
+              <w:pStyle w:val="infoblue0"/>
+              <w:ind w:left="0"/>
+              <w:rPr>
+                <w:i w:val="0"/>
+                <w:iCs w:val="0"/>
+                <w:color w:val="auto"/>
+              </w:rPr>
+            </w:pPr>
+            <w:r>
+              <w:rPr>
+                <w:i w:val="0"/>
+                <w:iCs w:val="0"/>
+                <w:color w:val="auto"/>
+              </w:rPr>
+              <w:t>Goal</w:t>
+            </w:r>
+          </w:p>
+        </w:tc>
+        <w:tc>
+          <w:tcPr>
+            <w:tcW w:w="1926" w:type="dxa"/>
+            <w:shd w:val="clear" w:color="auto" w:fill="5B9BD5" w:themeFill="accent5"/>
+          </w:tcPr>
+          <w:p>
+            <w:pPr>
+              <w:pStyle w:val="infoblue0"/>
+              <w:ind w:left="0"/>
+              <w:rPr>
+                <w:i w:val="0"/>
+                <w:iCs w:val="0"/>
+                <w:color w:val="auto"/>
+              </w:rPr>
+            </w:pPr>
+            <w:r>
+              <w:rPr>
+                <w:i w:val="0"/>
+                <w:iCs w:val="0"/>
+                <w:color w:val="auto"/>
+              </w:rPr>
+              <w:t>Result</w:t>
+            </w:r>
+          </w:p>
+        </w:tc>
+      </w:tr>
+      <w:tr>
+        <w:tc>
+          <w:tcPr>
+            <w:tcW w:w="2272" w:type="dxa"/>
+          </w:tcPr>
+          <w:p>
+            <w:pPr>
+              <w:pStyle w:val="infoblue0"/>
+              <w:ind w:left="0"/>
+              <w:rPr>
+                <w:i w:val="0"/>
+                <w:iCs w:val="0"/>
+                <w:color w:val="auto"/>
+              </w:rPr>
+            </w:pPr>
+            <w:r>
+              <w:rPr>
+                <w:i w:val="0"/>
+                <w:iCs w:val="0"/>
+                <w:color w:val="auto"/>
+              </w:rPr>
+              <w:t>18/10/2019</w:t>
+            </w:r>
+          </w:p>
+        </w:tc>
+        <w:tc>
+          <w:tcPr>
+            <w:tcW w:w="2329" w:type="dxa"/>
+          </w:tcPr>
+          <w:p>
+            <w:pPr>
+              <w:pStyle w:val="infoblue0"/>
+              <w:ind w:left="0"/>
+              <w:rPr>
+                <w:i w:val="0"/>
+                <w:iCs w:val="0"/>
+                <w:color w:val="auto"/>
+              </w:rPr>
+            </w:pPr>
+            <w:r>
+              <w:rPr>
+                <w:i w:val="0"/>
+                <w:iCs w:val="0"/>
+                <w:color w:val="auto"/>
+              </w:rPr>
+              <w:t>28/10/2019</w:t>
+            </w:r>
+          </w:p>
+        </w:tc>
+        <w:tc>
+          <w:tcPr>
+            <w:tcW w:w="2103" w:type="dxa"/>
+          </w:tcPr>
+          <w:p>
+            <w:pPr>
+              <w:pStyle w:val="infoblue0"/>
+              <w:ind w:left="0"/>
+              <w:rPr>
+                <w:i w:val="0"/>
+                <w:iCs w:val="0"/>
+                <w:color w:val="auto"/>
+              </w:rPr>
+            </w:pPr>
+            <w:r>
+              <w:rPr>
+                <w:i w:val="0"/>
+                <w:iCs w:val="0"/>
+                <w:color w:val="auto"/>
+              </w:rPr>
+              <w:t>Get requirements</w:t>
+            </w:r>
+            <w:r>
+              <w:rPr>
+                <w:i w:val="0"/>
+                <w:iCs w:val="0"/>
+                <w:color w:val="auto"/>
+              </w:rPr>
+              <w:t>, write description about project.</w:t>
+            </w:r>
+          </w:p>
+        </w:tc>
+        <w:tc>
+          <w:tcPr>
+            <w:tcW w:w="1926" w:type="dxa"/>
+          </w:tcPr>
+          <w:p>
+            <w:pPr>
+              <w:pStyle w:val="infoblue0"/>
+              <w:ind w:left="0"/>
+              <w:rPr>
+                <w:i w:val="0"/>
+                <w:iCs w:val="0"/>
+                <w:color w:val="auto"/>
+              </w:rPr>
+            </w:pPr>
+            <w:r>
+              <w:rPr>
+                <w:i w:val="0"/>
+                <w:iCs w:val="0"/>
+                <w:color w:val="auto"/>
+              </w:rPr>
+              <w:t>Identify user requirements</w:t>
+            </w:r>
+            <w:r>
+              <w:rPr>
+                <w:i w:val="0"/>
+                <w:iCs w:val="0"/>
+                <w:color w:val="auto"/>
+              </w:rPr>
+              <w:t>.</w:t>
+            </w:r>
+          </w:p>
+        </w:tc>
+      </w:tr>
+      <w:tr>
+        <w:tc>
+          <w:tcPr>
+            <w:tcW w:w="2272" w:type="dxa"/>
+          </w:tcPr>
+          <w:p>
+            <w:pPr>
+              <w:pStyle w:val="infoblue0"/>
+              <w:ind w:left="0"/>
+              <w:rPr>
+                <w:i w:val="0"/>
+                <w:iCs w:val="0"/>
+                <w:color w:val="auto"/>
+              </w:rPr>
+            </w:pPr>
+            <w:r>
+              <w:rPr>
+                <w:i w:val="0"/>
+                <w:iCs w:val="0"/>
+                <w:color w:val="auto"/>
+              </w:rPr>
+              <w:t>28/10/2019</w:t>
+            </w:r>
+          </w:p>
+        </w:tc>
+        <w:tc>
+          <w:tcPr>
+            <w:tcW w:w="2329" w:type="dxa"/>
+          </w:tcPr>
+          <w:p>
+            <w:pPr>
+              <w:pStyle w:val="infoblue0"/>
+              <w:ind w:left="0"/>
+              <w:rPr>
+                <w:i w:val="0"/>
+                <w:iCs w:val="0"/>
+                <w:color w:val="auto"/>
+              </w:rPr>
+            </w:pPr>
+            <w:r>
+              <w:rPr>
+                <w:i w:val="0"/>
+                <w:iCs w:val="0"/>
+                <w:color w:val="auto"/>
+              </w:rPr>
+              <w:t>11/11/2019</w:t>
+            </w:r>
+          </w:p>
+        </w:tc>
+        <w:tc>
+          <w:tcPr>
+            <w:tcW w:w="2103" w:type="dxa"/>
+          </w:tcPr>
+          <w:p>
+            <w:pPr>
+              <w:pStyle w:val="infoblue0"/>
+              <w:ind w:left="0"/>
+              <w:rPr>
+                <w:i w:val="0"/>
+                <w:iCs w:val="0"/>
+                <w:color w:val="auto"/>
+              </w:rPr>
+            </w:pPr>
+            <w:r>
+              <w:rPr>
+                <w:i w:val="0"/>
+                <w:iCs w:val="0"/>
+                <w:color w:val="auto"/>
+              </w:rPr>
+              <w:t>Assign roles for members</w:t>
+            </w:r>
+            <w:r>
+              <w:rPr>
+                <w:i w:val="0"/>
+                <w:iCs w:val="0"/>
+                <w:color w:val="auto"/>
+              </w:rPr>
+              <w:t>.</w:t>
+            </w:r>
+            <w:r>
+              <w:rPr>
+                <w:i w:val="0"/>
+                <w:iCs w:val="0"/>
+                <w:color w:val="auto"/>
+              </w:rPr>
+              <w:br/>
+              <w:t>Writing project plan, vision.</w:t>
+            </w:r>
+            <w:r>
+              <w:rPr>
+                <w:i w:val="0"/>
+                <w:iCs w:val="0"/>
+                <w:color w:val="auto"/>
+              </w:rPr>
+              <w:br/>
+              <w:t>Writing report weekly.</w:t>
+            </w:r>
+            <w:r>
+              <w:rPr>
+                <w:i w:val="0"/>
+                <w:iCs w:val="0"/>
+                <w:color w:val="auto"/>
+              </w:rPr>
+              <w:br/>
+              <w:t>Group meeting through Zoom.</w:t>
+            </w:r>
+          </w:p>
+        </w:tc>
+        <w:tc>
+          <w:tcPr>
+            <w:tcW w:w="1926" w:type="dxa"/>
+          </w:tcPr>
+          <w:p>
+            <w:pPr>
+              <w:pStyle w:val="infoblue0"/>
+              <w:ind w:left="0"/>
+              <w:rPr>
+                <w:i w:val="0"/>
+                <w:iCs w:val="0"/>
+                <w:color w:val="auto"/>
+              </w:rPr>
+            </w:pPr>
+          </w:p>
+        </w:tc>
+      </w:tr>
+      <w:tr>
+        <w:tc>
+          <w:tcPr>
+            <w:tcW w:w="2272" w:type="dxa"/>
+          </w:tcPr>
+          <w:p>
+            <w:pPr>
+              <w:pStyle w:val="infoblue0"/>
+              <w:ind w:left="0"/>
+              <w:rPr>
+                <w:i w:val="0"/>
+                <w:iCs w:val="0"/>
+                <w:color w:val="auto"/>
+              </w:rPr>
+            </w:pPr>
+            <w:r>
+              <w:rPr>
+                <w:i w:val="0"/>
+                <w:iCs w:val="0"/>
+                <w:color w:val="auto"/>
+              </w:rPr>
+              <w:t>11/11/2019</w:t>
+            </w:r>
+          </w:p>
+        </w:tc>
+        <w:tc>
+          <w:tcPr>
+            <w:tcW w:w="2329" w:type="dxa"/>
+          </w:tcPr>
+          <w:p>
+            <w:pPr>
+              <w:pStyle w:val="infoblue0"/>
+              <w:ind w:left="0"/>
+              <w:rPr>
+                <w:i w:val="0"/>
+                <w:iCs w:val="0"/>
+                <w:color w:val="auto"/>
+              </w:rPr>
+            </w:pPr>
+            <w:r>
+              <w:rPr>
+                <w:i w:val="0"/>
+                <w:iCs w:val="0"/>
+                <w:color w:val="auto"/>
+              </w:rPr>
+              <w:t>18/11/2019</w:t>
+            </w:r>
+          </w:p>
+        </w:tc>
+        <w:tc>
+          <w:tcPr>
+            <w:tcW w:w="2103" w:type="dxa"/>
+          </w:tcPr>
+          <w:p>
+            <w:pPr>
+              <w:pStyle w:val="infoblue0"/>
+              <w:ind w:left="0"/>
+              <w:rPr>
+                <w:i w:val="0"/>
+                <w:iCs w:val="0"/>
+                <w:color w:val="auto"/>
+              </w:rPr>
+            </w:pPr>
+            <w:r>
+              <w:rPr>
+                <w:i w:val="0"/>
+                <w:iCs w:val="0"/>
+                <w:color w:val="000000"/>
+                <w:shd w:val="clear" w:color="auto" w:fill="FFFFFF"/>
+              </w:rPr>
+              <w:t>A</w:t>
+            </w:r>
+            <w:r>
+              <w:rPr>
+                <w:i w:val="0"/>
+                <w:iCs w:val="0"/>
+                <w:color w:val="000000"/>
+                <w:shd w:val="clear" w:color="auto" w:fill="FFFFFF"/>
+              </w:rPr>
+              <w:t xml:space="preserve">nalysis </w:t>
+            </w:r>
+            <w:r>
+              <w:rPr>
+                <w:i w:val="0"/>
+                <w:iCs w:val="0"/>
+                <w:color w:val="000000"/>
+                <w:shd w:val="clear" w:color="auto" w:fill="FFFFFF"/>
+              </w:rPr>
+              <w:t>and</w:t>
+            </w:r>
+            <w:r>
+              <w:rPr>
+                <w:i w:val="0"/>
+                <w:iCs w:val="0"/>
+                <w:color w:val="000000"/>
+                <w:shd w:val="clear" w:color="auto" w:fill="FFFFFF"/>
+              </w:rPr>
+              <w:t xml:space="preserve"> design for all use cases</w:t>
+            </w:r>
+          </w:p>
+        </w:tc>
+        <w:tc>
+          <w:tcPr>
+            <w:tcW w:w="1926" w:type="dxa"/>
+          </w:tcPr>
+          <w:p>
+            <w:pPr>
+              <w:pStyle w:val="infoblue0"/>
+              <w:ind w:left="0"/>
+              <w:rPr>
+                <w:i w:val="0"/>
+                <w:iCs w:val="0"/>
+                <w:color w:val="auto"/>
+              </w:rPr>
+            </w:pPr>
+          </w:p>
+        </w:tc>
+      </w:tr>
+      <w:tr>
+        <w:tc>
+          <w:tcPr>
+            <w:tcW w:w="2272" w:type="dxa"/>
+          </w:tcPr>
+          <w:p>
+            <w:pPr>
+              <w:pStyle w:val="infoblue0"/>
+              <w:ind w:left="0"/>
+              <w:rPr>
+                <w:i w:val="0"/>
+                <w:iCs w:val="0"/>
+                <w:color w:val="auto"/>
+              </w:rPr>
+            </w:pPr>
+          </w:p>
+        </w:tc>
+        <w:tc>
+          <w:tcPr>
+            <w:tcW w:w="2329" w:type="dxa"/>
+          </w:tcPr>
+          <w:p>
+            <w:pPr>
+              <w:pStyle w:val="infoblue0"/>
+              <w:ind w:left="0"/>
+              <w:rPr>
+                <w:i w:val="0"/>
+                <w:iCs w:val="0"/>
+                <w:color w:val="auto"/>
+              </w:rPr>
+            </w:pPr>
+          </w:p>
+        </w:tc>
+        <w:tc>
+          <w:tcPr>
+            <w:tcW w:w="2103" w:type="dxa"/>
+          </w:tcPr>
+          <w:p>
+            <w:pPr>
+              <w:pStyle w:val="infoblue0"/>
+              <w:ind w:left="0"/>
+              <w:rPr>
+                <w:i w:val="0"/>
+                <w:iCs w:val="0"/>
+                <w:color w:val="auto"/>
+              </w:rPr>
+            </w:pPr>
+          </w:p>
+        </w:tc>
+        <w:tc>
+          <w:tcPr>
+            <w:tcW w:w="1926" w:type="dxa"/>
+          </w:tcPr>
+          <w:p>
+            <w:pPr>
+              <w:pStyle w:val="infoblue0"/>
+              <w:ind w:left="0"/>
+              <w:rPr>
+                <w:i w:val="0"/>
+                <w:iCs w:val="0"/>
+                <w:color w:val="auto"/>
+              </w:rPr>
+            </w:pPr>
+          </w:p>
+        </w:tc>
+      </w:tr>
+      <w:tr>
+        <w:tc>
+          <w:tcPr>
+            <w:tcW w:w="2272" w:type="dxa"/>
+          </w:tcPr>
+          <w:p>
+            <w:pPr>
+              <w:pStyle w:val="infoblue0"/>
+              <w:ind w:left="0"/>
+              <w:rPr>
+                <w:i w:val="0"/>
+                <w:iCs w:val="0"/>
+                <w:color w:val="auto"/>
+              </w:rPr>
+            </w:pPr>
+          </w:p>
+        </w:tc>
+        <w:tc>
+          <w:tcPr>
+            <w:tcW w:w="2329" w:type="dxa"/>
+          </w:tcPr>
+          <w:p>
+            <w:pPr>
+              <w:pStyle w:val="infoblue0"/>
+              <w:ind w:left="0"/>
+              <w:rPr>
+                <w:i w:val="0"/>
+                <w:iCs w:val="0"/>
+                <w:color w:val="auto"/>
+              </w:rPr>
+            </w:pPr>
+          </w:p>
+        </w:tc>
+        <w:tc>
+          <w:tcPr>
+            <w:tcW w:w="2103" w:type="dxa"/>
+          </w:tcPr>
+          <w:p>
+            <w:pPr>
+              <w:pStyle w:val="infoblue0"/>
+              <w:ind w:left="0"/>
+              <w:rPr>
+                <w:i w:val="0"/>
+                <w:iCs w:val="0"/>
+                <w:color w:val="auto"/>
+              </w:rPr>
+            </w:pPr>
+          </w:p>
+        </w:tc>
+        <w:tc>
+          <w:tcPr>
+            <w:tcW w:w="1926" w:type="dxa"/>
+          </w:tcPr>
+          <w:p>
+            <w:pPr>
+              <w:pStyle w:val="infoblue0"/>
+              <w:ind w:left="0"/>
+              <w:rPr>
+                <w:i w:val="0"/>
+                <w:iCs w:val="0"/>
+                <w:color w:val="auto"/>
+              </w:rPr>
+            </w:pPr>
+          </w:p>
+        </w:tc>
+      </w:tr>
+      <w:tr>
+        <w:tc>
+          <w:tcPr>
+            <w:tcW w:w="2272" w:type="dxa"/>
+          </w:tcPr>
+          <w:p>
+            <w:pPr>
+              <w:pStyle w:val="infoblue0"/>
+              <w:ind w:left="0"/>
+              <w:rPr>
+                <w:i w:val="0"/>
+                <w:iCs w:val="0"/>
+                <w:color w:val="auto"/>
+              </w:rPr>
+            </w:pPr>
+          </w:p>
+        </w:tc>
+        <w:tc>
+          <w:tcPr>
+            <w:tcW w:w="2329" w:type="dxa"/>
+          </w:tcPr>
+          <w:p>
+            <w:pPr>
+              <w:pStyle w:val="infoblue0"/>
+              <w:ind w:left="0"/>
+              <w:rPr>
+                <w:i w:val="0"/>
+                <w:iCs w:val="0"/>
+                <w:color w:val="auto"/>
+              </w:rPr>
+            </w:pPr>
+          </w:p>
+        </w:tc>
+        <w:tc>
+          <w:tcPr>
+            <w:tcW w:w="2103" w:type="dxa"/>
+          </w:tcPr>
+          <w:p>
+            <w:pPr>
+              <w:pStyle w:val="infoblue0"/>
+              <w:ind w:left="0"/>
+              <w:rPr>
+                <w:i w:val="0"/>
+                <w:iCs w:val="0"/>
+                <w:color w:val="auto"/>
+              </w:rPr>
+            </w:pPr>
+          </w:p>
+        </w:tc>
+        <w:tc>
+          <w:tcPr>
+            <w:tcW w:w="1926" w:type="dxa"/>
+          </w:tcPr>
+          <w:p>
+            <w:pPr>
+              <w:pStyle w:val="infoblue0"/>
+              <w:ind w:left="0"/>
+              <w:rPr>
+                <w:i w:val="0"/>
+                <w:iCs w:val="0"/>
+                <w:color w:val="auto"/>
+              </w:rPr>
+            </w:pPr>
+          </w:p>
+        </w:tc>
+      </w:tr>
+    </w:tbl>
     <w:p>
       <w:pPr>
         <w:pStyle w:val="infoblue0"/>
-      </w:pPr>
-      <w:r>
-        <w:t>[Diagrams or tables showing target dates for completion of iterations and phases, release points, demos, and other milestones.]</w:t>
-      </w:r>
+        <w:rPr>
+          <w:i w:val="0"/>
+          <w:iCs w:val="0"/>
+          <w:color w:val="auto"/>
+        </w:rPr>
+      </w:pPr>
     </w:p>
     <w:p>
       <w:pPr>
@@ -4198,7 +6302,6 @@
         <w:pStyle w:val="BodyText"/>
       </w:pPr>
       <w:r>
-        <w:lastRenderedPageBreak/>
         <w:t xml:space="preserve">Total defects open and closed – shown as a trend graph. This is used to help estimate the effort remaining to correct defects. </w:t>
       </w:r>
     </w:p>
@@ -4207,6 +6310,7 @@
         <w:pStyle w:val="BodyText"/>
       </w:pPr>
       <w:r>
+        <w:lastRenderedPageBreak/>
         <w:t>Acceptance test cases passing – shown as a trend graph. This is used to demonstrate progress to stakeholders.</w:t>
       </w:r>
     </w:p>
@@ -4605,21 +6709,11 @@
           <w:r>
             <w:sym w:font="Symbol" w:char="F0D3"/>
           </w:r>
-          <w:r>
-            <w:fldChar w:fldCharType="begin"/>
-          </w:r>
-          <w:r>
-            <w:instrText xml:space="preserve"> DOCPROPERTY "Company"  \* MERGEFORMAT </w:instrText>
-          </w:r>
-          <w:r>
-            <w:fldChar w:fldCharType="separate"/>
-          </w:r>
-          <w:r>
-            <w:t>&lt;Company Name&gt;</w:t>
-          </w:r>
-          <w:r>
-            <w:fldChar w:fldCharType="end"/>
-          </w:r>
+          <w:fldSimple w:instr=" DOCPROPERTY &quot;Company&quot;  \* MERGEFORMAT ">
+            <w:r>
+              <w:t>&lt;Company Name&gt;</w:t>
+            </w:r>
+          </w:fldSimple>
           <w:r>
             <w:t xml:space="preserve">, </w:t>
           </w:r>
@@ -4886,21 +6980,11 @@
           <w:tcW w:w="6379" w:type="dxa"/>
         </w:tcPr>
         <w:p>
-          <w:r>
-            <w:fldChar w:fldCharType="begin"/>
-          </w:r>
-          <w:r>
-            <w:instrText xml:space="preserve"> SUBJECT  \* MERGEFORMAT </w:instrText>
-          </w:r>
-          <w:r>
-            <w:fldChar w:fldCharType="separate"/>
-          </w:r>
-          <w:r>
-            <w:t>&lt;Project Name&gt;</w:t>
-          </w:r>
-          <w:r>
-            <w:fldChar w:fldCharType="end"/>
-          </w:r>
+          <w:fldSimple w:instr=" SUBJECT  \* MERGEFORMAT ">
+            <w:r>
+              <w:t>&lt;Project Name&gt;</w:t>
+            </w:r>
+          </w:fldSimple>
         </w:p>
       </w:tc>
       <w:tc>
@@ -4927,21 +7011,11 @@
           <w:tcW w:w="6379" w:type="dxa"/>
         </w:tcPr>
         <w:p>
-          <w:r>
-            <w:fldChar w:fldCharType="begin"/>
-          </w:r>
-          <w:r>
-            <w:instrText xml:space="preserve"> TITLE  \* MERGEFORMAT </w:instrText>
-          </w:r>
-          <w:r>
-            <w:fldChar w:fldCharType="separate"/>
-          </w:r>
-          <w:r>
-            <w:t>Software Development Plan (Small Project)</w:t>
-          </w:r>
-          <w:r>
-            <w:fldChar w:fldCharType="end"/>
-          </w:r>
+          <w:fldSimple w:instr=" TITLE  \* MERGEFORMAT ">
+            <w:r>
+              <w:t>Software Development Plan (Small Project)</w:t>
+            </w:r>
+          </w:fldSimple>
         </w:p>
       </w:tc>
       <w:tc>
@@ -5328,6 +7402,119 @@
     </w:lvl>
   </w:abstractNum>
   <w:abstractNum w:abstractNumId="3" w15:restartNumberingAfterBreak="0">
+    <w:nsid w:val="4FD01FB5"/>
+    <w:multiLevelType w:val="hybridMultilevel"/>
+    <w:tmpl w:val="A33E0598"/>
+    <w:lvl w:ilvl="0" w:tplc="A746C55A">
+      <w:start w:val="1"/>
+      <w:numFmt w:val="bullet"/>
+      <w:lvlText w:val="-"/>
+      <w:lvlJc w:val="left"/>
+      <w:pPr>
+        <w:ind w:left="1080" w:hanging="360"/>
+      </w:pPr>
+      <w:rPr>
+        <w:rFonts w:ascii="Times New Roman" w:eastAsia="Times New Roman" w:hAnsi="Times New Roman" w:cs="Times New Roman" w:hint="default"/>
+      </w:rPr>
+    </w:lvl>
+    <w:lvl w:ilvl="1" w:tplc="04090003" w:tentative="1">
+      <w:start w:val="1"/>
+      <w:numFmt w:val="bullet"/>
+      <w:lvlText w:val="o"/>
+      <w:lvlJc w:val="left"/>
+      <w:pPr>
+        <w:ind w:left="1800" w:hanging="360"/>
+      </w:pPr>
+      <w:rPr>
+        <w:rFonts w:ascii="Courier New" w:hAnsi="Courier New" w:cs="Courier New" w:hint="default"/>
+      </w:rPr>
+    </w:lvl>
+    <w:lvl w:ilvl="2" w:tplc="04090005" w:tentative="1">
+      <w:start w:val="1"/>
+      <w:numFmt w:val="bullet"/>
+      <w:lvlText w:val=""/>
+      <w:lvlJc w:val="left"/>
+      <w:pPr>
+        <w:ind w:left="2520" w:hanging="360"/>
+      </w:pPr>
+      <w:rPr>
+        <w:rFonts w:ascii="Wingdings" w:hAnsi="Wingdings" w:hint="default"/>
+      </w:rPr>
+    </w:lvl>
+    <w:lvl w:ilvl="3" w:tplc="04090001" w:tentative="1">
+      <w:start w:val="1"/>
+      <w:numFmt w:val="bullet"/>
+      <w:lvlText w:val=""/>
+      <w:lvlJc w:val="left"/>
+      <w:pPr>
+        <w:ind w:left="3240" w:hanging="360"/>
+      </w:pPr>
+      <w:rPr>
+        <w:rFonts w:ascii="Symbol" w:hAnsi="Symbol" w:hint="default"/>
+      </w:rPr>
+    </w:lvl>
+    <w:lvl w:ilvl="4" w:tplc="04090003" w:tentative="1">
+      <w:start w:val="1"/>
+      <w:numFmt w:val="bullet"/>
+      <w:lvlText w:val="o"/>
+      <w:lvlJc w:val="left"/>
+      <w:pPr>
+        <w:ind w:left="3960" w:hanging="360"/>
+      </w:pPr>
+      <w:rPr>
+        <w:rFonts w:ascii="Courier New" w:hAnsi="Courier New" w:cs="Courier New" w:hint="default"/>
+      </w:rPr>
+    </w:lvl>
+    <w:lvl w:ilvl="5" w:tplc="04090005" w:tentative="1">
+      <w:start w:val="1"/>
+      <w:numFmt w:val="bullet"/>
+      <w:lvlText w:val=""/>
+      <w:lvlJc w:val="left"/>
+      <w:pPr>
+        <w:ind w:left="4680" w:hanging="360"/>
+      </w:pPr>
+      <w:rPr>
+        <w:rFonts w:ascii="Wingdings" w:hAnsi="Wingdings" w:hint="default"/>
+      </w:rPr>
+    </w:lvl>
+    <w:lvl w:ilvl="6" w:tplc="04090001" w:tentative="1">
+      <w:start w:val="1"/>
+      <w:numFmt w:val="bullet"/>
+      <w:lvlText w:val=""/>
+      <w:lvlJc w:val="left"/>
+      <w:pPr>
+        <w:ind w:left="5400" w:hanging="360"/>
+      </w:pPr>
+      <w:rPr>
+        <w:rFonts w:ascii="Symbol" w:hAnsi="Symbol" w:hint="default"/>
+      </w:rPr>
+    </w:lvl>
+    <w:lvl w:ilvl="7" w:tplc="04090003" w:tentative="1">
+      <w:start w:val="1"/>
+      <w:numFmt w:val="bullet"/>
+      <w:lvlText w:val="o"/>
+      <w:lvlJc w:val="left"/>
+      <w:pPr>
+        <w:ind w:left="6120" w:hanging="360"/>
+      </w:pPr>
+      <w:rPr>
+        <w:rFonts w:ascii="Courier New" w:hAnsi="Courier New" w:cs="Courier New" w:hint="default"/>
+      </w:rPr>
+    </w:lvl>
+    <w:lvl w:ilvl="8" w:tplc="04090005" w:tentative="1">
+      <w:start w:val="1"/>
+      <w:numFmt w:val="bullet"/>
+      <w:lvlText w:val=""/>
+      <w:lvlJc w:val="left"/>
+      <w:pPr>
+        <w:ind w:left="6840" w:hanging="360"/>
+      </w:pPr>
+      <w:rPr>
+        <w:rFonts w:ascii="Wingdings" w:hAnsi="Wingdings" w:hint="default"/>
+      </w:rPr>
+    </w:lvl>
+  </w:abstractNum>
+  <w:abstractNum w:abstractNumId="4" w15:restartNumberingAfterBreak="0">
     <w:nsid w:val="78035C08"/>
     <w:multiLevelType w:val="multilevel"/>
     <w:tmpl w:val="AFDE8EDC"/>
@@ -5441,7 +7628,7 @@
       </w:pPr>
     </w:lvl>
   </w:abstractNum>
-  <w:abstractNum w:abstractNumId="4" w15:restartNumberingAfterBreak="0">
+  <w:abstractNum w:abstractNumId="5" w15:restartNumberingAfterBreak="0">
     <w:nsid w:val="7CE52A2C"/>
     <w:multiLevelType w:val="hybridMultilevel"/>
     <w:tmpl w:val="495A61CE"/>
@@ -5585,16 +7772,19 @@
     <w:abstractNumId w:val="0"/>
   </w:num>
   <w:num w:numId="2">
-    <w:abstractNumId w:val="4"/>
+    <w:abstractNumId w:val="5"/>
   </w:num>
   <w:num w:numId="3">
     <w:abstractNumId w:val="1"/>
   </w:num>
   <w:num w:numId="4">
-    <w:abstractNumId w:val="3"/>
+    <w:abstractNumId w:val="4"/>
   </w:num>
   <w:num w:numId="5">
     <w:abstractNumId w:val="2"/>
+  </w:num>
+  <w:num w:numId="6">
+    <w:abstractNumId w:val="3"/>
   </w:num>
 </w:numbering>
 </file>
@@ -6520,6 +8710,21 @@
       <w:color w:val="800080"/>
       <w:u w:val="single"/>
     </w:rPr>
+  </w:style>
+  <w:style w:type="table" w:styleId="TableGrid">
+    <w:name w:val="Table Grid"/>
+    <w:basedOn w:val="TableNormal"/>
+    <w:rsid w:val="00610E1C"/>
+    <w:tblPr>
+      <w:tblBorders>
+        <w:top w:val="single" w:sz="4" w:space="0" w:color="auto"/>
+        <w:left w:val="single" w:sz="4" w:space="0" w:color="auto"/>
+        <w:bottom w:val="single" w:sz="4" w:space="0" w:color="auto"/>
+        <w:right w:val="single" w:sz="4" w:space="0" w:color="auto"/>
+        <w:insideH w:val="single" w:sz="4" w:space="0" w:color="auto"/>
+        <w:insideV w:val="single" w:sz="4" w:space="0" w:color="auto"/>
+      </w:tblBorders>
+    </w:tblPr>
   </w:style>
 </w:styles>
 </file>

</xml_diff>